<commit_message>
Added new template and assess modularity plans to make plug and play doc generator. Next phase of development after immedaite tasks complete
</commit_message>
<xml_diff>
--- a/templates/chsp_care_plan_template.docx
+++ b/templates/chsp_care_plan_template.docx
@@ -5,7 +5,14 @@
     <w:p>
       <w:pPr>
         <w:pStyle w:val="Heading1"/>
+        <w:rPr>
+          <w:sz w:val="44"/>
+          <w:szCs w:val="44"/>
+        </w:rPr>
       </w:pPr>
+      <w:r>
+        <w:t xml:space="preserve">CAURA </w:t>
+      </w:r>
       <w:r>
         <w:t>CHSP</w:t>
       </w:r>
@@ -16,8 +23,16 @@
     <w:p>
       <w:pPr>
         <w:pStyle w:val="Heading3"/>
+        <w:rPr>
+          <w:sz w:val="24"/>
+          <w:szCs w:val="24"/>
+        </w:rPr>
       </w:pPr>
       <w:r>
+        <w:rPr>
+          <w:sz w:val="24"/>
+          <w:szCs w:val="24"/>
+        </w:rPr>
         <w:t>CLIENT DETAILS</w:t>
       </w:r>
     </w:p>
@@ -25,762 +40,1113 @@
       <w:pPr>
         <w:spacing w:line="276" w:lineRule="auto"/>
         <w:rPr>
+          <w:sz w:val="22"/>
+          <w:szCs w:val="22"/>
           <w:lang w:val="en-US"/>
         </w:rPr>
       </w:pPr>
       <w:r>
         <w:rPr>
+          <w:sz w:val="22"/>
+          <w:szCs w:val="22"/>
           <w:lang w:val="en-US"/>
         </w:rPr>
         <w:t>Name:</w:t>
       </w:r>
       <w:r>
         <w:rPr>
+          <w:sz w:val="22"/>
+          <w:szCs w:val="22"/>
           <w:lang w:val="en-US"/>
         </w:rPr>
         <w:tab/>
       </w:r>
       <w:r>
         <w:rPr>
+          <w:sz w:val="22"/>
+          <w:szCs w:val="22"/>
           <w:lang w:val="en-US"/>
         </w:rPr>
         <w:tab/>
       </w:r>
-      <w:proofErr w:type="gramStart"/>
-      <w:r>
-        <w:rPr>
-          <w:lang w:val="en-US"/>
-        </w:rPr>
-        <w:t xml:space="preserve">{{  </w:t>
-      </w:r>
-      <w:proofErr w:type="gramEnd"/>
-      <w:r>
-        <w:rPr>
-          <w:lang w:val="en-US"/>
-        </w:rPr>
-        <w:t>}}</w:t>
-      </w:r>
-      <w:r>
-        <w:rPr>
+      <w:r>
+        <w:rPr>
+          <w:sz w:val="22"/>
+          <w:szCs w:val="22"/>
+        </w:rPr>
+        <w:t>{{ FirstName }} {{ LastName }}</w:t>
+      </w:r>
+      <w:r>
+        <w:rPr>
+          <w:sz w:val="22"/>
+          <w:szCs w:val="22"/>
           <w:lang w:val="en-US"/>
         </w:rPr>
         <w:br/>
+      </w:r>
+      <w:r>
+        <w:rPr>
+          <w:sz w:val="22"/>
+          <w:szCs w:val="22"/>
+          <w:lang w:val="en-US"/>
+        </w:rPr>
         <w:t>Gender:</w:t>
       </w:r>
       <w:r>
         <w:rPr>
+          <w:sz w:val="22"/>
+          <w:szCs w:val="22"/>
           <w:lang w:val="en-US"/>
         </w:rPr>
         <w:tab/>
       </w:r>
-      <w:proofErr w:type="gramStart"/>
-      <w:r>
-        <w:rPr>
-          <w:lang w:val="en-US"/>
-        </w:rPr>
-        <w:t xml:space="preserve">{{  </w:t>
-      </w:r>
-      <w:proofErr w:type="gramEnd"/>
-      <w:r>
-        <w:rPr>
-          <w:lang w:val="en-US"/>
-        </w:rPr>
-        <w:t>}}</w:t>
-      </w:r>
-      <w:r>
-        <w:rPr>
+      <w:r>
+        <w:rPr>
+          <w:sz w:val="22"/>
+          <w:szCs w:val="22"/>
+        </w:rPr>
+        <w:t>{{ Gender }}</w:t>
+      </w:r>
+      <w:r>
+        <w:rPr>
+          <w:sz w:val="22"/>
+          <w:szCs w:val="22"/>
           <w:lang w:val="en-US"/>
         </w:rPr>
         <w:br/>
-        <w:t>D.</w:t>
-      </w:r>
-      <w:proofErr w:type="gramStart"/>
-      <w:r>
-        <w:rPr>
-          <w:lang w:val="en-US"/>
-        </w:rPr>
-        <w:t>O.B</w:t>
-      </w:r>
-      <w:proofErr w:type="gramEnd"/>
-      <w:r>
-        <w:rPr>
+      </w:r>
+      <w:r>
+        <w:rPr>
+          <w:sz w:val="22"/>
+          <w:szCs w:val="22"/>
+          <w:lang w:val="en-US"/>
+        </w:rPr>
+        <w:t>D.O.B:</w:t>
+      </w:r>
+      <w:r>
+        <w:rPr>
+          <w:sz w:val="22"/>
+          <w:szCs w:val="22"/>
+          <w:lang w:val="en-US"/>
+        </w:rPr>
+        <w:tab/>
+      </w:r>
+      <w:r>
+        <w:rPr>
+          <w:sz w:val="22"/>
+          <w:szCs w:val="22"/>
+          <w:lang w:val="en-US"/>
+        </w:rPr>
+        <w:tab/>
+      </w:r>
+      <w:r>
+        <w:rPr>
+          <w:sz w:val="22"/>
+          <w:szCs w:val="22"/>
+          <w:lang w:val="en-US"/>
+        </w:rPr>
+        <w:t xml:space="preserve">{{ </w:t>
+      </w:r>
+      <w:r>
+        <w:rPr>
+          <w:sz w:val="22"/>
+          <w:szCs w:val="22"/>
+        </w:rPr>
+        <w:t>DOB</w:t>
+      </w:r>
+      <w:r>
+        <w:rPr>
+          <w:sz w:val="22"/>
+          <w:szCs w:val="22"/>
+          <w:lang w:val="en-US"/>
+        </w:rPr>
+        <w:t xml:space="preserve"> }}</w:t>
+      </w:r>
+      <w:r>
+        <w:rPr>
+          <w:sz w:val="22"/>
+          <w:szCs w:val="22"/>
+          <w:lang w:val="en-US"/>
+        </w:rPr>
+        <w:tab/>
+      </w:r>
+      <w:r>
+        <w:rPr>
+          <w:sz w:val="22"/>
+          <w:szCs w:val="22"/>
+          <w:lang w:val="en-US"/>
+        </w:rPr>
+        <w:br/>
+      </w:r>
+      <w:r>
+        <w:rPr>
+          <w:sz w:val="22"/>
+          <w:szCs w:val="22"/>
+          <w:lang w:val="en-US"/>
+        </w:rPr>
+        <w:t xml:space="preserve">Marital </w:t>
+      </w:r>
+      <w:r>
+        <w:rPr>
+          <w:sz w:val="22"/>
+          <w:szCs w:val="22"/>
+          <w:lang w:val="en-US"/>
+        </w:rPr>
+        <w:t>stat</w:t>
+      </w:r>
+      <w:r>
+        <w:rPr>
+          <w:sz w:val="22"/>
+          <w:szCs w:val="22"/>
           <w:lang w:val="en-US"/>
         </w:rPr>
         <w:t>:</w:t>
       </w:r>
       <w:r>
         <w:rPr>
+          <w:sz w:val="22"/>
+          <w:szCs w:val="22"/>
           <w:lang w:val="en-US"/>
         </w:rPr>
         <w:tab/>
       </w:r>
       <w:r>
         <w:rPr>
+          <w:sz w:val="22"/>
+          <w:szCs w:val="22"/>
+          <w:lang w:val="en-US"/>
+        </w:rPr>
+        <w:t>{{</w:t>
+      </w:r>
+      <w:r>
+        <w:rPr>
+          <w:sz w:val="22"/>
+          <w:szCs w:val="22"/>
+          <w:lang w:val="en-US"/>
+        </w:rPr>
+        <w:t xml:space="preserve"> </w:t>
+      </w:r>
+      <w:r>
+        <w:rPr>
+          <w:sz w:val="22"/>
+          <w:szCs w:val="22"/>
+          <w:lang w:val="en-US"/>
+        </w:rPr>
+        <w:t>MaritalStatus</w:t>
+      </w:r>
+      <w:r>
+        <w:rPr>
+          <w:sz w:val="22"/>
+          <w:szCs w:val="22"/>
+          <w:lang w:val="en-US"/>
+        </w:rPr>
+        <w:t xml:space="preserve"> }}</w:t>
+      </w:r>
+      <w:r>
+        <w:rPr>
+          <w:sz w:val="22"/>
+          <w:szCs w:val="22"/>
+          <w:lang w:val="en-US"/>
+        </w:rPr>
+        <w:br/>
+      </w:r>
+      <w:r>
+        <w:rPr>
+          <w:sz w:val="22"/>
+          <w:szCs w:val="22"/>
+          <w:lang w:val="en-US"/>
+        </w:rPr>
+        <w:t>Phone</w:t>
+      </w:r>
+      <w:r>
+        <w:rPr>
+          <w:sz w:val="22"/>
+          <w:szCs w:val="22"/>
+          <w:lang w:val="en-US"/>
+        </w:rPr>
+        <w:t xml:space="preserve">: </w:t>
+      </w:r>
+      <w:r>
+        <w:rPr>
+          <w:sz w:val="22"/>
+          <w:szCs w:val="22"/>
           <w:lang w:val="en-US"/>
         </w:rPr>
         <w:tab/>
       </w:r>
-      <w:proofErr w:type="gramStart"/>
-      <w:r>
-        <w:rPr>
-          <w:lang w:val="en-US"/>
-        </w:rPr>
-        <w:t xml:space="preserve">{{  </w:t>
-      </w:r>
-      <w:proofErr w:type="gramEnd"/>
-      <w:r>
-        <w:rPr>
-          <w:lang w:val="en-US"/>
-        </w:rPr>
-        <w:t>}}</w:t>
-      </w:r>
-      <w:r>
-        <w:rPr>
+      <w:r>
+        <w:rPr>
+          <w:sz w:val="22"/>
+          <w:szCs w:val="22"/>
           <w:lang w:val="en-US"/>
         </w:rPr>
         <w:tab/>
       </w:r>
       <w:r>
         <w:rPr>
+          <w:sz w:val="22"/>
+          <w:szCs w:val="22"/>
+          <w:lang w:val="en-US"/>
+        </w:rPr>
+        <w:t>{{</w:t>
+      </w:r>
+      <w:r>
+        <w:rPr>
+          <w:sz w:val="22"/>
+          <w:szCs w:val="22"/>
+          <w:lang w:val="en-US"/>
+        </w:rPr>
+        <w:t>Phone</w:t>
+      </w:r>
+      <w:r>
+        <w:rPr>
+          <w:sz w:val="22"/>
+          <w:szCs w:val="22"/>
+          <w:lang w:val="en-US"/>
+        </w:rPr>
+        <w:t xml:space="preserve"> }}</w:t>
+      </w:r>
+      <w:r>
+        <w:rPr>
+          <w:sz w:val="22"/>
+          <w:szCs w:val="22"/>
           <w:lang w:val="en-US"/>
         </w:rPr>
         <w:br/>
-        <w:t xml:space="preserve">Marital </w:t>
-      </w:r>
-      <w:r>
-        <w:rPr>
-          <w:lang w:val="en-US"/>
-        </w:rPr>
-        <w:t>stat</w:t>
-      </w:r>
-      <w:r>
-        <w:rPr>
-          <w:lang w:val="en-US"/>
-        </w:rPr>
-        <w:t>:</w:t>
-      </w:r>
-      <w:r>
-        <w:rPr>
+      </w:r>
+      <w:r>
+        <w:rPr>
+          <w:sz w:val="22"/>
+          <w:szCs w:val="22"/>
+          <w:lang w:val="en-US"/>
+        </w:rPr>
+        <w:t>Address:</w:t>
+      </w:r>
+      <w:r>
+        <w:rPr>
+          <w:sz w:val="22"/>
+          <w:szCs w:val="22"/>
           <w:lang w:val="en-US"/>
         </w:rPr>
         <w:tab/>
       </w:r>
-      <w:proofErr w:type="gramStart"/>
-      <w:r>
-        <w:rPr>
-          <w:lang w:val="en-US"/>
-        </w:rPr>
-        <w:t>{{ }</w:t>
-      </w:r>
-      <w:proofErr w:type="gramEnd"/>
-      <w:r>
-        <w:rPr>
-          <w:lang w:val="en-US"/>
-        </w:rPr>
-        <w:t>}</w:t>
-      </w:r>
-      <w:r>
-        <w:rPr>
-          <w:lang w:val="en-US"/>
-        </w:rPr>
-        <w:br/>
-      </w:r>
-      <w:r>
-        <w:rPr>
-          <w:lang w:val="en-US"/>
-        </w:rPr>
-        <w:t>Phone</w:t>
-      </w:r>
-      <w:r>
-        <w:rPr>
-          <w:lang w:val="en-US"/>
-        </w:rPr>
-        <w:t xml:space="preserve">: </w:t>
-      </w:r>
-      <w:r>
-        <w:rPr>
-          <w:lang w:val="en-US"/>
-        </w:rPr>
-        <w:tab/>
-      </w:r>
-      <w:proofErr w:type="gramStart"/>
-      <w:r>
-        <w:rPr>
-          <w:lang w:val="en-US"/>
-        </w:rPr>
-        <w:t>{{ }</w:t>
-      </w:r>
-      <w:proofErr w:type="gramEnd"/>
-      <w:r>
-        <w:rPr>
-          <w:lang w:val="en-US"/>
-        </w:rPr>
-        <w:t>}</w:t>
+      <w:r>
+        <w:rPr>
+          <w:sz w:val="22"/>
+          <w:szCs w:val="22"/>
+        </w:rPr>
+        <w:t>{</w:t>
+      </w:r>
+      <w:r>
+        <w:rPr>
+          <w:sz w:val="22"/>
+          <w:szCs w:val="22"/>
+        </w:rPr>
+        <w:t>{ Address1 }} {{ Address2 }} {{ Suburb }} NSW</w:t>
+      </w:r>
+      <w:r>
+        <w:rPr>
+          <w:sz w:val="22"/>
+          <w:szCs w:val="22"/>
+        </w:rPr>
+        <w:t>,</w:t>
+      </w:r>
+      <w:r>
+        <w:rPr>
+          <w:sz w:val="22"/>
+          <w:szCs w:val="22"/>
+        </w:rPr>
+        <w:t xml:space="preserve"> {{ PostCode }}</w:t>
+      </w:r>
+    </w:p>
+    <w:p>
+      <w:pPr>
+        <w:pStyle w:val="Heading3"/>
+        <w:rPr>
+          <w:sz w:val="24"/>
+          <w:szCs w:val="24"/>
+        </w:rPr>
+      </w:pPr>
+      <w:r>
+        <w:rPr>
+          <w:sz w:val="24"/>
+          <w:szCs w:val="24"/>
+        </w:rPr>
+        <w:t>CONDITIONS AND HISTORY</w:t>
+      </w:r>
+    </w:p>
+    <w:p>
+      <w:pPr>
+        <w:ind w:left="720" w:firstLine="720"/>
+        <w:rPr>
+          <w:color w:val="000000" w:themeColor="text1"/>
+          <w:sz w:val="22"/>
+          <w:szCs w:val="22"/>
+          <w:lang w:val="en-US"/>
+        </w:rPr>
+      </w:pPr>
+      <w:r>
+        <w:rPr>
+          <w:color w:val="000000" w:themeColor="text1"/>
+          <w:sz w:val="22"/>
+          <w:szCs w:val="22"/>
+          <w:lang w:val="en-US"/>
+        </w:rPr>
+        <w:t>{{</w:t>
+      </w:r>
+      <w:r>
+        <w:rPr>
+          <w:color w:val="000000" w:themeColor="text1"/>
+          <w:sz w:val="22"/>
+          <w:szCs w:val="22"/>
+          <w:lang w:val="en-US"/>
+        </w:rPr>
+        <w:t xml:space="preserve"> Concerns</w:t>
+      </w:r>
+      <w:r>
+        <w:rPr>
+          <w:color w:val="000000" w:themeColor="text1"/>
+          <w:sz w:val="22"/>
+          <w:szCs w:val="22"/>
+          <w:lang w:val="en-US"/>
+        </w:rPr>
+        <w:t xml:space="preserve"> }}</w:t>
+      </w:r>
+    </w:p>
+    <w:p>
+      <w:pPr>
+        <w:pStyle w:val="Heading3"/>
+        <w:rPr>
+          <w:sz w:val="24"/>
+          <w:szCs w:val="24"/>
+        </w:rPr>
+      </w:pPr>
+      <w:r>
+        <w:rPr>
+          <w:sz w:val="24"/>
+          <w:szCs w:val="24"/>
+        </w:rPr>
+        <w:t>EMERGENCY OR NEXT OF KIN CONTACT DETAILS</w:t>
       </w:r>
     </w:p>
     <w:p>
       <w:pPr>
         <w:spacing w:line="276" w:lineRule="auto"/>
         <w:rPr>
+          <w:sz w:val="22"/>
+          <w:szCs w:val="22"/>
           <w:lang w:val="en-US"/>
         </w:rPr>
       </w:pPr>
       <w:r>
         <w:rPr>
+          <w:sz w:val="22"/>
+          <w:szCs w:val="22"/>
+          <w:lang w:val="en-US"/>
+        </w:rPr>
+        <w:t>Name:</w:t>
+      </w:r>
+      <w:r>
+        <w:rPr>
+          <w:sz w:val="22"/>
+          <w:szCs w:val="22"/>
+          <w:lang w:val="en-US"/>
+        </w:rPr>
+        <w:tab/>
+      </w:r>
+      <w:r>
+        <w:rPr>
+          <w:sz w:val="22"/>
+          <w:szCs w:val="22"/>
+          <w:lang w:val="en-US"/>
+        </w:rPr>
+        <w:tab/>
+      </w:r>
+      <w:r>
+        <w:rPr>
+          <w:sz w:val="22"/>
+          <w:szCs w:val="22"/>
+          <w:lang w:val="en-US"/>
+        </w:rPr>
+        <w:t>{{</w:t>
+      </w:r>
+      <w:r>
+        <w:rPr>
+          <w:sz w:val="22"/>
+          <w:szCs w:val="22"/>
+          <w:lang w:val="en-US"/>
+        </w:rPr>
+        <w:t xml:space="preserve"> KinFirstName</w:t>
+      </w:r>
+      <w:r>
+        <w:rPr>
+          <w:sz w:val="22"/>
+          <w:szCs w:val="22"/>
+          <w:lang w:val="en-US"/>
+        </w:rPr>
+        <w:t xml:space="preserve"> }} </w:t>
+      </w:r>
+      <w:r>
+        <w:rPr>
+          <w:sz w:val="22"/>
+          <w:szCs w:val="22"/>
+        </w:rPr>
+        <w:t xml:space="preserve">{{ </w:t>
+      </w:r>
+      <w:r>
+        <w:rPr>
+          <w:sz w:val="22"/>
+          <w:szCs w:val="22"/>
+        </w:rPr>
+        <w:t>Kin</w:t>
+      </w:r>
+      <w:r>
+        <w:rPr>
+          <w:sz w:val="22"/>
+          <w:szCs w:val="22"/>
+        </w:rPr>
+        <w:t>LastName }}</w:t>
+      </w:r>
+      <w:r>
+        <w:rPr>
+          <w:sz w:val="22"/>
+          <w:szCs w:val="22"/>
+          <w:lang w:val="en-US"/>
+        </w:rPr>
+        <w:br/>
+      </w:r>
+      <w:r>
+        <w:rPr>
+          <w:sz w:val="22"/>
+          <w:szCs w:val="22"/>
+          <w:lang w:val="en-US"/>
+        </w:rPr>
+        <w:t>Relationship:</w:t>
+      </w:r>
+      <w:r>
+        <w:rPr>
+          <w:sz w:val="22"/>
+          <w:szCs w:val="22"/>
+          <w:lang w:val="en-US"/>
+        </w:rPr>
+        <w:tab/>
+      </w:r>
+      <w:r>
+        <w:rPr>
+          <w:sz w:val="22"/>
+          <w:szCs w:val="22"/>
+          <w:lang w:val="en-US"/>
+        </w:rPr>
+        <w:t xml:space="preserve">{{ </w:t>
+      </w:r>
+      <w:r>
+        <w:rPr>
+          <w:sz w:val="22"/>
+          <w:szCs w:val="22"/>
+          <w:lang w:val="en-US"/>
+        </w:rPr>
+        <w:t>KinRelationship</w:t>
+      </w:r>
+      <w:r>
+        <w:rPr>
+          <w:sz w:val="22"/>
+          <w:szCs w:val="22"/>
+          <w:lang w:val="en-US"/>
+        </w:rPr>
+        <w:t xml:space="preserve">  }}</w:t>
+      </w:r>
+      <w:r>
+        <w:rPr>
+          <w:sz w:val="22"/>
+          <w:szCs w:val="22"/>
+          <w:lang w:val="en-US"/>
+        </w:rPr>
+        <w:br/>
+      </w:r>
+      <w:r>
+        <w:rPr>
+          <w:sz w:val="22"/>
+          <w:szCs w:val="22"/>
+          <w:lang w:val="en-US"/>
+        </w:rPr>
+        <w:t>Phone</w:t>
+      </w:r>
+      <w:r>
+        <w:rPr>
+          <w:sz w:val="22"/>
+          <w:szCs w:val="22"/>
+          <w:lang w:val="en-US"/>
+        </w:rPr>
+        <w:t>:</w:t>
+      </w:r>
+      <w:r>
+        <w:rPr>
+          <w:sz w:val="22"/>
+          <w:szCs w:val="22"/>
+          <w:lang w:val="en-US"/>
+        </w:rPr>
+        <w:tab/>
+      </w:r>
+      <w:r>
+        <w:rPr>
+          <w:sz w:val="22"/>
+          <w:szCs w:val="22"/>
+          <w:lang w:val="en-US"/>
+        </w:rPr>
+        <w:tab/>
+      </w:r>
+      <w:r>
+        <w:rPr>
+          <w:sz w:val="22"/>
+          <w:szCs w:val="22"/>
+          <w:lang w:val="en-US"/>
+        </w:rPr>
+        <w:t xml:space="preserve">{{ </w:t>
+      </w:r>
+      <w:r>
+        <w:rPr>
+          <w:sz w:val="22"/>
+          <w:szCs w:val="22"/>
+          <w:lang w:val="en-US"/>
+        </w:rPr>
+        <w:t>KinPhone</w:t>
+      </w:r>
+      <w:r>
+        <w:rPr>
+          <w:sz w:val="22"/>
+          <w:szCs w:val="22"/>
+          <w:lang w:val="en-US"/>
+        </w:rPr>
+        <w:t xml:space="preserve"> }} </w:t>
+      </w:r>
+      <w:r>
+        <w:rPr>
+          <w:sz w:val="22"/>
+          <w:szCs w:val="22"/>
+          <w:lang w:val="en-US"/>
+        </w:rPr>
+        <w:br/>
+      </w:r>
+      <w:r>
+        <w:rPr>
+          <w:sz w:val="22"/>
+          <w:szCs w:val="22"/>
           <w:lang w:val="en-US"/>
         </w:rPr>
         <w:t>Address:</w:t>
       </w:r>
       <w:r>
         <w:rPr>
+          <w:sz w:val="22"/>
+          <w:szCs w:val="22"/>
           <w:lang w:val="en-US"/>
         </w:rPr>
         <w:tab/>
       </w:r>
-      <w:proofErr w:type="gramStart"/>
-      <w:r>
-        <w:rPr>
-          <w:lang w:val="en-US"/>
-        </w:rPr>
-        <w:t>{{ }</w:t>
-      </w:r>
-      <w:proofErr w:type="gramEnd"/>
-      <w:r>
-        <w:rPr>
-          <w:lang w:val="en-US"/>
-        </w:rPr>
-        <w:t>}</w:t>
+      <w:r>
+        <w:rPr>
+          <w:sz w:val="22"/>
+          <w:szCs w:val="22"/>
+          <w:lang w:val="en-US"/>
+        </w:rPr>
+        <w:t xml:space="preserve">{{ </w:t>
+      </w:r>
+      <w:r>
+        <w:rPr>
+          <w:sz w:val="22"/>
+          <w:szCs w:val="22"/>
+          <w:lang w:val="en-US"/>
+        </w:rPr>
+        <w:t>KinAddress</w:t>
+      </w:r>
+      <w:r>
+        <w:rPr>
+          <w:sz w:val="22"/>
+          <w:szCs w:val="22"/>
+          <w:lang w:val="en-US"/>
+        </w:rPr>
+        <w:t xml:space="preserve"> }}</w:t>
       </w:r>
     </w:p>
     <w:p>
       <w:pPr>
         <w:pStyle w:val="Heading3"/>
+        <w:rPr>
+          <w:rFonts w:ascii="Segoe UI" w:eastAsia="Times New Roman" w:hAnsi="Segoe UI" w:cs="Segoe UI"/>
+          <w:color w:val="212529"/>
+          <w:sz w:val="24"/>
+          <w:szCs w:val="24"/>
+          <w:lang w:eastAsia="en-GB"/>
+        </w:rPr>
       </w:pPr>
       <w:r>
-        <w:t>MEDICAL CONDITIONS AND HISTORY</w:t>
+        <w:rPr>
+          <w:sz w:val="24"/>
+          <w:szCs w:val="24"/>
+        </w:rPr>
+        <w:t>SERVICE</w:t>
+      </w:r>
+      <w:r>
+        <w:rPr>
+          <w:sz w:val="24"/>
+          <w:szCs w:val="24"/>
+        </w:rPr>
+        <w:t xml:space="preserve">S </w:t>
       </w:r>
     </w:p>
     <w:p>
       <w:pPr>
         <w:rPr>
-          <w:color w:val="000000" w:themeColor="text1"/>
-          <w:lang w:val="en-US"/>
+          <w:sz w:val="22"/>
+          <w:szCs w:val="22"/>
         </w:rPr>
       </w:pPr>
       <w:r>
         <w:rPr>
-          <w:color w:val="000000" w:themeColor="text1"/>
-          <w:lang w:val="en-US"/>
-        </w:rPr>
-        <w:t>{{ }}</w:t>
+          <w:sz w:val="22"/>
+          <w:szCs w:val="22"/>
+        </w:rPr>
+        <w:t>Home Maintenance:</w:t>
+      </w:r>
+    </w:p>
+    <w:p>
+      <w:pPr>
+        <w:ind w:left="720" w:firstLine="720"/>
+        <w:rPr>
+          <w:sz w:val="22"/>
+          <w:szCs w:val="22"/>
+        </w:rPr>
+      </w:pPr>
+      <w:r>
+        <w:rPr>
+          <w:sz w:val="22"/>
+          <w:szCs w:val="22"/>
+        </w:rPr>
+        <w:t>{% if Type == "HM" %}</w:t>
+      </w:r>
+      <w:r>
+        <w:rPr>
+          <w:b/>
+          <w:bCs/>
+          <w:sz w:val="22"/>
+          <w:szCs w:val="22"/>
+        </w:rPr>
+        <w:t>☑ Yes</w:t>
+      </w:r>
+      <w:r>
+        <w:rPr>
+          <w:sz w:val="22"/>
+          <w:szCs w:val="22"/>
+        </w:rPr>
+        <w:t xml:space="preserve">  ☐ No</w:t>
+      </w:r>
+      <w:r>
+        <w:rPr>
+          <w:sz w:val="22"/>
+          <w:szCs w:val="22"/>
+        </w:rPr>
+        <w:t xml:space="preserve"> </w:t>
+      </w:r>
+      <w:r>
+        <w:rPr>
+          <w:sz w:val="22"/>
+          <w:szCs w:val="22"/>
+        </w:rPr>
+        <w:t>{% else %</w:t>
+      </w:r>
+      <w:r>
+        <w:rPr>
+          <w:sz w:val="22"/>
+          <w:szCs w:val="22"/>
+        </w:rPr>
+        <w:t xml:space="preserve"> </w:t>
+      </w:r>
+      <w:r>
+        <w:rPr>
+          <w:sz w:val="22"/>
+          <w:szCs w:val="22"/>
+        </w:rPr>
+        <w:t xml:space="preserve">}☐ Yes  </w:t>
+      </w:r>
+      <w:r>
+        <w:rPr>
+          <w:b/>
+          <w:bCs/>
+          <w:sz w:val="22"/>
+          <w:szCs w:val="22"/>
+        </w:rPr>
+        <w:t>☑ No</w:t>
+      </w:r>
+      <w:r>
+        <w:rPr>
+          <w:b/>
+          <w:bCs/>
+          <w:sz w:val="22"/>
+          <w:szCs w:val="22"/>
+        </w:rPr>
+        <w:t xml:space="preserve"> </w:t>
+      </w:r>
+      <w:r>
+        <w:rPr>
+          <w:sz w:val="22"/>
+          <w:szCs w:val="22"/>
+        </w:rPr>
+        <w:t>{% endif %}</w:t>
+      </w:r>
+    </w:p>
+    <w:p>
+      <w:pPr>
+        <w:rPr>
+          <w:sz w:val="22"/>
+          <w:szCs w:val="22"/>
+        </w:rPr>
+      </w:pPr>
+      <w:r>
+        <w:rPr>
+          <w:sz w:val="22"/>
+          <w:szCs w:val="22"/>
+        </w:rPr>
+        <w:t>Domestic Assistance:</w:t>
+      </w:r>
+    </w:p>
+    <w:p>
+      <w:pPr>
+        <w:ind w:left="720" w:firstLine="720"/>
+        <w:rPr>
+          <w:sz w:val="22"/>
+          <w:szCs w:val="22"/>
+        </w:rPr>
+      </w:pPr>
+      <w:r>
+        <w:rPr>
+          <w:sz w:val="22"/>
+          <w:szCs w:val="22"/>
+        </w:rPr>
+        <w:t>{% if Type == "DA" %}</w:t>
+      </w:r>
+      <w:r>
+        <w:rPr>
+          <w:b/>
+          <w:bCs/>
+          <w:sz w:val="22"/>
+          <w:szCs w:val="22"/>
+        </w:rPr>
+        <w:t>☑ Yes</w:t>
+      </w:r>
+      <w:r>
+        <w:rPr>
+          <w:sz w:val="22"/>
+          <w:szCs w:val="22"/>
+        </w:rPr>
+        <w:t xml:space="preserve">  ☐ No</w:t>
+      </w:r>
+      <w:r>
+        <w:rPr>
+          <w:sz w:val="22"/>
+          <w:szCs w:val="22"/>
+        </w:rPr>
+        <w:t xml:space="preserve"> </w:t>
+      </w:r>
+      <w:r>
+        <w:rPr>
+          <w:sz w:val="22"/>
+          <w:szCs w:val="22"/>
+        </w:rPr>
+        <w:t xml:space="preserve">{% else %}☐ Yes </w:t>
+      </w:r>
+      <w:r>
+        <w:rPr>
+          <w:b/>
+          <w:bCs/>
+          <w:sz w:val="22"/>
+          <w:szCs w:val="22"/>
+        </w:rPr>
+        <w:t xml:space="preserve"> ☑ No</w:t>
+      </w:r>
+      <w:r>
+        <w:rPr>
+          <w:b/>
+          <w:bCs/>
+          <w:sz w:val="22"/>
+          <w:szCs w:val="22"/>
+        </w:rPr>
+        <w:t xml:space="preserve"> </w:t>
+      </w:r>
+      <w:r>
+        <w:rPr>
+          <w:sz w:val="22"/>
+          <w:szCs w:val="22"/>
+        </w:rPr>
+        <w:t>{% endif %}</w:t>
       </w:r>
     </w:p>
     <w:p>
       <w:pPr>
         <w:pStyle w:val="Heading3"/>
+        <w:rPr>
+          <w:sz w:val="24"/>
+          <w:szCs w:val="24"/>
+        </w:rPr>
       </w:pPr>
       <w:r>
-        <w:t>EMERGENCY OR NEXT OF KIN CONTACT DETAILS</w:t>
+        <w:rPr>
+          <w:sz w:val="24"/>
+          <w:szCs w:val="24"/>
+        </w:rPr>
+        <w:t>CLIENT GOALS</w:t>
       </w:r>
     </w:p>
     <w:p>
       <w:pPr>
-        <w:spacing w:line="276" w:lineRule="auto"/>
-        <w:rPr>
-          <w:lang w:val="en-US"/>
+        <w:ind w:left="720" w:firstLine="720"/>
+        <w:rPr>
+          <w:sz w:val="22"/>
+          <w:szCs w:val="22"/>
         </w:rPr>
       </w:pPr>
       <w:r>
         <w:rPr>
-          <w:lang w:val="en-US"/>
-        </w:rPr>
-        <w:t>Name:</w:t>
-      </w:r>
-      <w:r>
-        <w:rPr>
-          <w:lang w:val="en-US"/>
-        </w:rPr>
-        <w:tab/>
-      </w:r>
-      <w:r>
-        <w:rPr>
-          <w:lang w:val="en-US"/>
-        </w:rPr>
-        <w:tab/>
-      </w:r>
-      <w:proofErr w:type="gramStart"/>
-      <w:r>
-        <w:rPr>
-          <w:lang w:val="en-US"/>
-        </w:rPr>
-        <w:t xml:space="preserve">{{  </w:t>
-      </w:r>
-      <w:proofErr w:type="gramEnd"/>
-      <w:r>
-        <w:rPr>
-          <w:lang w:val="en-US"/>
-        </w:rPr>
-        <w:t xml:space="preserve">}} </w:t>
+          <w:sz w:val="22"/>
+          <w:szCs w:val="22"/>
+        </w:rPr>
+        <w:t xml:space="preserve">{% if </w:t>
+      </w:r>
+      <w:r>
+        <w:rPr>
+          <w:sz w:val="22"/>
+          <w:szCs w:val="22"/>
+          <w:lang w:val="en-US"/>
+        </w:rPr>
+        <w:t>Goal1</w:t>
+      </w:r>
+      <w:r>
+        <w:rPr>
+          <w:sz w:val="22"/>
+          <w:szCs w:val="22"/>
+        </w:rPr>
+        <w:t>%}</w:t>
+      </w:r>
+      <w:r>
+        <w:rPr>
+          <w:sz w:val="22"/>
+          <w:szCs w:val="22"/>
+        </w:rPr>
+        <w:t xml:space="preserve">1. </w:t>
+      </w:r>
+      <w:r>
+        <w:rPr>
+          <w:sz w:val="22"/>
+          <w:szCs w:val="22"/>
+          <w:lang w:val="en-US"/>
+        </w:rPr>
+        <w:t>{{ Goal1 }}</w:t>
+      </w:r>
+      <w:r>
+        <w:rPr>
+          <w:sz w:val="22"/>
+          <w:szCs w:val="22"/>
+          <w:lang w:val="en-US"/>
+        </w:rPr>
+        <w:t xml:space="preserve"> </w:t>
+      </w:r>
+      <w:r>
+        <w:rPr>
+          <w:sz w:val="22"/>
+          <w:szCs w:val="22"/>
+        </w:rPr>
+        <w:t>{% else %}</w:t>
+      </w:r>
+      <w:r>
+        <w:rPr>
+          <w:sz w:val="22"/>
+          <w:szCs w:val="22"/>
+        </w:rPr>
+        <w:t xml:space="preserve"> N/A</w:t>
+      </w:r>
+      <w:r>
+        <w:rPr>
+          <w:sz w:val="22"/>
+          <w:szCs w:val="22"/>
+        </w:rPr>
+        <w:t xml:space="preserve"> </w:t>
+      </w:r>
+      <w:r>
+        <w:rPr>
+          <w:sz w:val="22"/>
+          <w:szCs w:val="22"/>
+        </w:rPr>
+        <w:t>{% endif %}</w:t>
       </w:r>
     </w:p>
     <w:p>
       <w:pPr>
-        <w:spacing w:line="276" w:lineRule="auto"/>
-        <w:rPr>
+        <w:ind w:left="720" w:firstLine="720"/>
+        <w:rPr>
+          <w:sz w:val="22"/>
+          <w:szCs w:val="22"/>
           <w:lang w:val="en-US"/>
         </w:rPr>
       </w:pPr>
       <w:r>
         <w:rPr>
-          <w:lang w:val="en-US"/>
-        </w:rPr>
-        <w:t>Rela</w:t>
-      </w:r>
-      <w:r>
-        <w:rPr>
-          <w:lang w:val="en-US"/>
-        </w:rPr>
-        <w:t>ti</w:t>
-      </w:r>
-      <w:r>
-        <w:rPr>
-          <w:lang w:val="en-US"/>
-        </w:rPr>
-        <w:t>onship:</w:t>
-      </w:r>
-      <w:r>
-        <w:rPr>
-          <w:lang w:val="en-US"/>
-        </w:rPr>
-        <w:tab/>
-      </w:r>
-      <w:proofErr w:type="gramStart"/>
-      <w:r>
-        <w:rPr>
-          <w:lang w:val="en-US"/>
-        </w:rPr>
-        <w:t xml:space="preserve">{{  </w:t>
-      </w:r>
-      <w:proofErr w:type="gramEnd"/>
-      <w:r>
-        <w:rPr>
+          <w:sz w:val="22"/>
+          <w:szCs w:val="22"/>
+        </w:rPr>
+        <w:t xml:space="preserve">{% if </w:t>
+      </w:r>
+      <w:r>
+        <w:rPr>
+          <w:sz w:val="22"/>
+          <w:szCs w:val="22"/>
+          <w:lang w:val="en-US"/>
+        </w:rPr>
+        <w:t>Goal1</w:t>
+      </w:r>
+      <w:r>
+        <w:rPr>
+          <w:sz w:val="22"/>
+          <w:szCs w:val="22"/>
+        </w:rPr>
+        <w:t>%}</w:t>
+      </w:r>
+      <w:r>
+        <w:rPr>
+          <w:sz w:val="22"/>
+          <w:szCs w:val="22"/>
+        </w:rPr>
+        <w:t xml:space="preserve">2. </w:t>
+      </w:r>
+      <w:r>
+        <w:rPr>
+          <w:sz w:val="22"/>
+          <w:szCs w:val="22"/>
+          <w:lang w:val="en-US"/>
+        </w:rPr>
+        <w:t>{{ Goal</w:t>
+      </w:r>
+      <w:r>
+        <w:rPr>
+          <w:sz w:val="22"/>
+          <w:szCs w:val="22"/>
+          <w:lang w:val="en-US"/>
+        </w:rPr>
+        <w:t>2</w:t>
+      </w:r>
+      <w:r>
+        <w:rPr>
+          <w:sz w:val="22"/>
+          <w:szCs w:val="22"/>
           <w:lang w:val="en-US"/>
         </w:rPr>
         <w:t xml:space="preserve"> }}</w:t>
+      </w:r>
+      <w:r>
+        <w:rPr>
+          <w:sz w:val="22"/>
+          <w:szCs w:val="22"/>
+          <w:lang w:val="en-US"/>
+        </w:rPr>
+        <w:t xml:space="preserve"> </w:t>
+      </w:r>
+      <w:r>
+        <w:rPr>
+          <w:sz w:val="22"/>
+          <w:szCs w:val="22"/>
+        </w:rPr>
+        <w:t>{% endif %}</w:t>
       </w:r>
     </w:p>
     <w:p>
       <w:pPr>
-        <w:spacing w:line="276" w:lineRule="auto"/>
-        <w:rPr>
+        <w:ind w:left="720" w:firstLine="720"/>
+        <w:rPr>
+          <w:sz w:val="22"/>
+          <w:szCs w:val="22"/>
           <w:lang w:val="en-US"/>
         </w:rPr>
       </w:pPr>
       <w:r>
         <w:rPr>
-          <w:lang w:val="en-US"/>
-        </w:rPr>
-        <w:t>Phone</w:t>
-      </w:r>
-      <w:r>
-        <w:rPr>
-          <w:lang w:val="en-US"/>
-        </w:rPr>
-        <w:t>:</w:t>
-      </w:r>
-      <w:r>
-        <w:rPr>
-          <w:lang w:val="en-US"/>
-        </w:rPr>
-        <w:tab/>
-      </w:r>
-      <w:proofErr w:type="gramStart"/>
-      <w:r>
-        <w:rPr>
-          <w:lang w:val="en-US"/>
-        </w:rPr>
-        <w:t xml:space="preserve">{{  </w:t>
-      </w:r>
-      <w:proofErr w:type="gramEnd"/>
-      <w:r>
-        <w:rPr>
-          <w:lang w:val="en-US"/>
-        </w:rPr>
-        <w:t xml:space="preserve">}} </w:t>
-      </w:r>
-    </w:p>
-    <w:p>
-      <w:pPr>
-        <w:spacing w:line="276" w:lineRule="auto"/>
-        <w:rPr>
-          <w:lang w:val="en-US"/>
-        </w:rPr>
-      </w:pPr>
-      <w:r>
-        <w:rPr>
-          <w:lang w:val="en-US"/>
-        </w:rPr>
-        <w:t>Address:</w:t>
-      </w:r>
-      <w:r>
-        <w:rPr>
-          <w:lang w:val="en-US"/>
-        </w:rPr>
-        <w:tab/>
-      </w:r>
-      <w:proofErr w:type="gramStart"/>
-      <w:r>
-        <w:rPr>
-          <w:lang w:val="en-US"/>
-        </w:rPr>
-        <w:t xml:space="preserve">{{  </w:t>
-      </w:r>
-      <w:proofErr w:type="gramEnd"/>
-      <w:r>
-        <w:rPr>
-          <w:lang w:val="en-US"/>
-        </w:rPr>
-        <w:t>}}</w:t>
+          <w:sz w:val="22"/>
+          <w:szCs w:val="22"/>
+        </w:rPr>
+        <w:t xml:space="preserve">{% if </w:t>
+      </w:r>
+      <w:r>
+        <w:rPr>
+          <w:sz w:val="22"/>
+          <w:szCs w:val="22"/>
+          <w:lang w:val="en-US"/>
+        </w:rPr>
+        <w:t>Goal1</w:t>
+      </w:r>
+      <w:r>
+        <w:rPr>
+          <w:sz w:val="22"/>
+          <w:szCs w:val="22"/>
+        </w:rPr>
+        <w:t>%}</w:t>
+      </w:r>
+      <w:r>
+        <w:rPr>
+          <w:sz w:val="22"/>
+          <w:szCs w:val="22"/>
+        </w:rPr>
+        <w:t xml:space="preserve">3. </w:t>
+      </w:r>
+      <w:r>
+        <w:rPr>
+          <w:sz w:val="22"/>
+          <w:szCs w:val="22"/>
+          <w:lang w:val="en-US"/>
+        </w:rPr>
+        <w:t>{{ Goa</w:t>
+      </w:r>
+      <w:r>
+        <w:rPr>
+          <w:sz w:val="22"/>
+          <w:szCs w:val="22"/>
+          <w:lang w:val="en-US"/>
+        </w:rPr>
+        <w:t>l3</w:t>
+      </w:r>
+      <w:r>
+        <w:rPr>
+          <w:sz w:val="22"/>
+          <w:szCs w:val="22"/>
+          <w:lang w:val="en-US"/>
+        </w:rPr>
+        <w:t xml:space="preserve"> }}</w:t>
+      </w:r>
+      <w:r>
+        <w:rPr>
+          <w:sz w:val="22"/>
+          <w:szCs w:val="22"/>
+          <w:lang w:val="en-US"/>
+        </w:rPr>
+        <w:t xml:space="preserve"> </w:t>
+      </w:r>
+      <w:r>
+        <w:rPr>
+          <w:sz w:val="22"/>
+          <w:szCs w:val="22"/>
+        </w:rPr>
+        <w:t>{% endif %}</w:t>
       </w:r>
     </w:p>
     <w:p>
       <w:pPr>
         <w:pStyle w:val="Heading3"/>
+        <w:rPr>
+          <w:sz w:val="24"/>
+          <w:szCs w:val="24"/>
+        </w:rPr>
       </w:pPr>
       <w:r>
-        <w:t>REFERRING DOCTOR</w:t>
-      </w:r>
-    </w:p>
-    <w:p>
-      <w:pPr>
-        <w:spacing w:line="276" w:lineRule="auto"/>
-        <w:rPr>
-          <w:lang w:val="en-US"/>
-        </w:rPr>
-      </w:pPr>
-      <w:r>
-        <w:rPr>
-          <w:lang w:val="en-US"/>
-        </w:rPr>
-        <w:t>Name:</w:t>
-      </w:r>
-      <w:r>
-        <w:rPr>
-          <w:lang w:val="en-US"/>
-        </w:rPr>
-        <w:tab/>
-      </w:r>
-      <w:r>
-        <w:rPr>
-          <w:lang w:val="en-US"/>
-        </w:rPr>
-        <w:tab/>
-      </w:r>
-      <w:proofErr w:type="gramStart"/>
-      <w:r>
-        <w:rPr>
-          <w:lang w:val="en-US"/>
-        </w:rPr>
-        <w:t xml:space="preserve">{{  </w:t>
-      </w:r>
-      <w:proofErr w:type="gramEnd"/>
-      <w:r>
-        <w:rPr>
-          <w:lang w:val="en-US"/>
-        </w:rPr>
-        <w:t>}}</w:t>
-      </w:r>
-    </w:p>
-    <w:p>
-      <w:pPr>
-        <w:spacing w:line="276" w:lineRule="auto"/>
-        <w:rPr>
-          <w:lang w:val="en-US"/>
-        </w:rPr>
-      </w:pPr>
-      <w:r>
-        <w:rPr>
-          <w:lang w:val="en-US"/>
-        </w:rPr>
-        <w:t>Address</w:t>
-      </w:r>
-      <w:r>
-        <w:rPr>
-          <w:lang w:val="en-US"/>
-        </w:rPr>
-        <w:t>:</w:t>
-      </w:r>
-      <w:r>
-        <w:rPr>
-          <w:lang w:val="en-US"/>
-        </w:rPr>
-        <w:tab/>
-      </w:r>
-      <w:proofErr w:type="gramStart"/>
-      <w:r>
-        <w:rPr>
-          <w:lang w:val="en-US"/>
-        </w:rPr>
-        <w:t xml:space="preserve">{{  </w:t>
-      </w:r>
-      <w:proofErr w:type="gramEnd"/>
-      <w:r>
-        <w:rPr>
-          <w:lang w:val="en-US"/>
-        </w:rPr>
-        <w:t>}}</w:t>
-      </w:r>
-    </w:p>
-    <w:p>
-      <w:pPr>
-        <w:spacing w:line="276" w:lineRule="auto"/>
-        <w:rPr>
-          <w:lang w:val="en-US"/>
-        </w:rPr>
-      </w:pPr>
-      <w:r>
-        <w:rPr>
-          <w:lang w:val="en-US"/>
-        </w:rPr>
-        <w:t>Ph</w:t>
-      </w:r>
-      <w:r>
-        <w:rPr>
-          <w:lang w:val="en-US"/>
-        </w:rPr>
-        <w:t>one</w:t>
-      </w:r>
-      <w:r>
-        <w:rPr>
-          <w:lang w:val="en-US"/>
-        </w:rPr>
-        <w:t xml:space="preserve">: </w:t>
-      </w:r>
-      <w:r>
-        <w:rPr>
-          <w:lang w:val="en-US"/>
-        </w:rPr>
-        <w:tab/>
-      </w:r>
-      <w:proofErr w:type="gramStart"/>
-      <w:r>
-        <w:rPr>
-          <w:lang w:val="en-US"/>
-        </w:rPr>
-        <w:t xml:space="preserve">{{  </w:t>
-      </w:r>
-      <w:proofErr w:type="gramEnd"/>
-      <w:r>
-        <w:rPr>
-          <w:lang w:val="en-US"/>
-        </w:rPr>
-        <w:t>}}</w:t>
-      </w:r>
-    </w:p>
-    <w:p>
-      <w:pPr>
-        <w:pStyle w:val="Heading3"/>
-        <w:rPr>
-          <w:rFonts w:ascii="Segoe UI" w:eastAsia="Times New Roman" w:hAnsi="Segoe UI" w:cs="Segoe UI"/>
-          <w:color w:val="212529"/>
-          <w:lang w:eastAsia="en-GB"/>
-        </w:rPr>
-      </w:pPr>
-      <w:r>
-        <w:t>SERVICE</w:t>
-      </w:r>
-      <w:r>
-        <w:t xml:space="preserve">S </w:t>
-      </w:r>
-    </w:p>
-    <w:p>
-      <w:pPr>
-        <w:spacing w:line="276" w:lineRule="auto"/>
-        <w:rPr>
-          <w:rFonts w:eastAsia="Times New Roman" w:cs="Segoe UI"/>
-          <w:color w:val="212529"/>
-          <w:lang w:eastAsia="en-GB"/>
-        </w:rPr>
-      </w:pPr>
-      <w:r>
-        <w:rPr>
-          <w:rFonts w:eastAsia="Times New Roman" w:cs="Segoe UI"/>
-          <w:color w:val="212529"/>
-          <w:lang w:eastAsia="en-GB"/>
-        </w:rPr>
-        <w:fldChar w:fldCharType="begin"/>
-      </w:r>
-      <w:r>
-        <w:rPr>
-          <w:rFonts w:eastAsia="Times New Roman" w:cs="Segoe UI"/>
-          <w:color w:val="212529"/>
-          <w:lang w:eastAsia="en-GB"/>
-        </w:rPr>
-        <w:instrText xml:space="preserve"> MERGEFIELD Service_1 </w:instrText>
-      </w:r>
-      <w:r>
-        <w:rPr>
-          <w:rFonts w:eastAsia="Times New Roman" w:cs="Segoe UI"/>
-          <w:color w:val="212529"/>
-          <w:lang w:eastAsia="en-GB"/>
-        </w:rPr>
-        <w:fldChar w:fldCharType="separate"/>
-      </w:r>
-      <w:r>
-        <w:rPr>
-          <w:rFonts w:eastAsia="Times New Roman" w:cs="Apple Color Emoji"/>
-          <w:noProof/>
-          <w:color w:val="212529"/>
-          <w:lang w:eastAsia="en-GB"/>
-        </w:rPr>
-        <w:t>☑</w:t>
-      </w:r>
-      <w:r>
-        <w:rPr>
-          <w:rFonts w:eastAsia="Times New Roman" w:cs="Segoe UI"/>
-          <w:noProof/>
-          <w:color w:val="212529"/>
-          <w:lang w:eastAsia="en-GB"/>
-        </w:rPr>
-        <w:t xml:space="preserve"> </w:t>
-      </w:r>
-      <w:r>
-        <w:rPr>
-          <w:rFonts w:eastAsia="Times New Roman" w:cs="Segoe UI"/>
-          <w:noProof/>
-          <w:color w:val="212529"/>
-          <w:lang w:eastAsia="en-GB"/>
-        </w:rPr>
-        <w:t>Domestic Assistance</w:t>
-      </w:r>
-      <w:r>
-        <w:rPr>
-          <w:rFonts w:eastAsia="Times New Roman" w:cs="Segoe UI"/>
-          <w:color w:val="212529"/>
-          <w:lang w:eastAsia="en-GB"/>
-        </w:rPr>
-        <w:fldChar w:fldCharType="end"/>
-      </w:r>
-    </w:p>
-    <w:p>
-      <w:pPr>
-        <w:spacing w:line="276" w:lineRule="auto"/>
-        <w:rPr>
-          <w:rFonts w:eastAsia="Times New Roman" w:cs="Segoe UI"/>
-          <w:color w:val="212529"/>
-          <w:lang w:eastAsia="en-GB"/>
-        </w:rPr>
-      </w:pPr>
-      <w:r>
-        <w:rPr>
-          <w:rFonts w:eastAsia="Times New Roman" w:cs="Segoe UI"/>
-          <w:color w:val="212529"/>
-          <w:lang w:eastAsia="en-GB"/>
-        </w:rPr>
-        <w:fldChar w:fldCharType="begin"/>
-      </w:r>
-      <w:r>
-        <w:rPr>
-          <w:rFonts w:eastAsia="Times New Roman" w:cs="Segoe UI"/>
-          <w:color w:val="212529"/>
-          <w:lang w:eastAsia="en-GB"/>
-        </w:rPr>
-        <w:instrText xml:space="preserve"> MERGEFIELD Service_3 </w:instrText>
-      </w:r>
-      <w:r>
-        <w:rPr>
-          <w:rFonts w:eastAsia="Times New Roman" w:cs="Segoe UI"/>
-          <w:color w:val="212529"/>
-          <w:lang w:eastAsia="en-GB"/>
-        </w:rPr>
-        <w:fldChar w:fldCharType="separate"/>
-      </w:r>
-      <w:r>
-        <w:rPr>
-          <w:rFonts w:eastAsia="Times New Roman" w:cs="Apple Color Emoji"/>
-          <w:noProof/>
-          <w:color w:val="212529"/>
-          <w:lang w:eastAsia="en-GB"/>
-        </w:rPr>
-        <w:t>☑</w:t>
-      </w:r>
-      <w:r>
-        <w:rPr>
-          <w:rFonts w:eastAsia="Times New Roman" w:cs="Segoe UI"/>
-          <w:noProof/>
-          <w:color w:val="212529"/>
-          <w:lang w:eastAsia="en-GB"/>
-        </w:rPr>
-        <w:t xml:space="preserve"> </w:t>
-      </w:r>
-      <w:r>
-        <w:rPr>
-          <w:rFonts w:eastAsia="Times New Roman" w:cs="Segoe UI"/>
-          <w:noProof/>
-          <w:color w:val="212529"/>
-          <w:lang w:eastAsia="en-GB"/>
-        </w:rPr>
-        <w:t>Home &amp; Garden Maintenance</w:t>
-      </w:r>
-      <w:r>
-        <w:rPr>
-          <w:rFonts w:eastAsia="Times New Roman" w:cs="Segoe UI"/>
-          <w:color w:val="212529"/>
-          <w:lang w:eastAsia="en-GB"/>
-        </w:rPr>
-        <w:fldChar w:fldCharType="end"/>
-      </w:r>
-      <w:r>
-        <w:rPr>
-          <w:rFonts w:ascii="Segoe UI" w:eastAsia="Times New Roman" w:hAnsi="Segoe UI" w:cs="Segoe UI"/>
-          <w:color w:val="212529"/>
-          <w:lang w:eastAsia="en-GB"/>
-        </w:rPr>
-        <w:fldChar w:fldCharType="begin"/>
-      </w:r>
-      <w:r>
-        <w:rPr>
-          <w:rFonts w:ascii="Segoe UI" w:eastAsia="Times New Roman" w:hAnsi="Segoe UI" w:cs="Segoe UI"/>
-          <w:color w:val="212529"/>
-          <w:lang w:eastAsia="en-GB"/>
-        </w:rPr>
-        <w:instrText xml:space="preserve"> MERGEFIELD Service_4 </w:instrText>
-      </w:r>
-      <w:r>
-        <w:rPr>
-          <w:rFonts w:ascii="Segoe UI" w:eastAsia="Times New Roman" w:hAnsi="Segoe UI" w:cs="Segoe UI"/>
-          <w:color w:val="212529"/>
-          <w:lang w:eastAsia="en-GB"/>
-        </w:rPr>
-        <w:fldChar w:fldCharType="end"/>
-      </w:r>
-    </w:p>
-    <w:p>
-      <w:pPr>
-        <w:pStyle w:val="Heading3"/>
-      </w:pPr>
-      <w:r>
-        <w:t>CLIENT GOALS</w:t>
-      </w:r>
-    </w:p>
-    <w:p>
-      <w:pPr>
-        <w:rPr>
-          <w:lang w:val="en-US"/>
-        </w:rPr>
-      </w:pPr>
-      <w:r>
-        <w:rPr>
-          <w:lang w:val="en-US"/>
-        </w:rPr>
-        <w:t>{{  }}</w:t>
-      </w:r>
-    </w:p>
-    <w:p>
-      <w:pPr>
-        <w:pStyle w:val="Heading3"/>
-      </w:pPr>
-      <w:r>
+        <w:rPr>
+          <w:sz w:val="24"/>
+          <w:szCs w:val="24"/>
+        </w:rPr>
         <w:t>SERVICE DETAILS</w:t>
       </w:r>
     </w:p>
@@ -824,6 +1190,8 @@
               <w:rPr>
                 <w:b/>
                 <w:bCs/>
+                <w:sz w:val="22"/>
+                <w:szCs w:val="22"/>
                 <w:lang w:val="en-US"/>
               </w:rPr>
             </w:pPr>
@@ -831,6 +1199,8 @@
               <w:rPr>
                 <w:b/>
                 <w:bCs/>
+                <w:sz w:val="22"/>
+                <w:szCs w:val="22"/>
                 <w:lang w:val="en-US"/>
               </w:rPr>
               <w:t>CARE NEEDS</w:t>
@@ -849,6 +1219,8 @@
               <w:rPr>
                 <w:b/>
                 <w:bCs/>
+                <w:sz w:val="22"/>
+                <w:szCs w:val="22"/>
                 <w:lang w:val="en-US"/>
               </w:rPr>
             </w:pPr>
@@ -856,6 +1228,8 @@
               <w:rPr>
                 <w:b/>
                 <w:bCs/>
+                <w:sz w:val="22"/>
+                <w:szCs w:val="22"/>
                 <w:lang w:val="en-US"/>
               </w:rPr>
               <w:t>GOAL</w:t>
@@ -874,6 +1248,8 @@
               <w:rPr>
                 <w:b/>
                 <w:bCs/>
+                <w:sz w:val="22"/>
+                <w:szCs w:val="22"/>
                 <w:lang w:val="en-US"/>
               </w:rPr>
             </w:pPr>
@@ -881,6 +1257,8 @@
               <w:rPr>
                 <w:b/>
                 <w:bCs/>
+                <w:sz w:val="22"/>
+                <w:szCs w:val="22"/>
                 <w:lang w:val="en-US"/>
               </w:rPr>
               <w:t>INTERVENTION</w:t>
@@ -901,14 +1279,34 @@
               <w:spacing w:line="276" w:lineRule="auto"/>
               <w:ind w:left="57" w:right="57"/>
               <w:rPr>
+                <w:sz w:val="22"/>
+                <w:szCs w:val="22"/>
                 <w:lang w:val="en-US"/>
               </w:rPr>
             </w:pPr>
             <w:r>
               <w:rPr>
-                <w:lang w:val="en-US"/>
-              </w:rPr>
-              <w:t>{{  }}</w:t>
+                <w:sz w:val="22"/>
+                <w:szCs w:val="22"/>
+                <w:lang w:val="en-US"/>
+              </w:rPr>
+              <w:t xml:space="preserve">{{ </w:t>
+            </w:r>
+            <w:r>
+              <w:rPr>
+                <w:sz w:val="22"/>
+                <w:szCs w:val="22"/>
+                <w:lang w:val="en-US"/>
+              </w:rPr>
+              <w:t>CareNeed1</w:t>
+            </w:r>
+            <w:r>
+              <w:rPr>
+                <w:sz w:val="22"/>
+                <w:szCs w:val="22"/>
+                <w:lang w:val="en-US"/>
+              </w:rPr>
+              <w:t xml:space="preserve"> }}</w:t>
             </w:r>
           </w:p>
         </w:tc>
@@ -921,14 +1319,34 @@
               <w:spacing w:line="276" w:lineRule="auto"/>
               <w:ind w:left="57" w:right="57"/>
               <w:rPr>
+                <w:sz w:val="22"/>
+                <w:szCs w:val="22"/>
                 <w:lang w:val="en-US"/>
               </w:rPr>
             </w:pPr>
             <w:r>
               <w:rPr>
-                <w:lang w:val="en-US"/>
-              </w:rPr>
-              <w:t>{{  }}</w:t>
+                <w:sz w:val="22"/>
+                <w:szCs w:val="22"/>
+                <w:lang w:val="en-US"/>
+              </w:rPr>
+              <w:t xml:space="preserve">{{ </w:t>
+            </w:r>
+            <w:r>
+              <w:rPr>
+                <w:sz w:val="22"/>
+                <w:szCs w:val="22"/>
+                <w:lang w:val="en-US"/>
+              </w:rPr>
+              <w:t>Goal1</w:t>
+            </w:r>
+            <w:r>
+              <w:rPr>
+                <w:sz w:val="22"/>
+                <w:szCs w:val="22"/>
+                <w:lang w:val="en-US"/>
+              </w:rPr>
+              <w:t xml:space="preserve"> }}</w:t>
             </w:r>
           </w:p>
         </w:tc>
@@ -941,14 +1359,34 @@
               <w:spacing w:line="276" w:lineRule="auto"/>
               <w:ind w:left="57" w:right="57"/>
               <w:rPr>
+                <w:sz w:val="22"/>
+                <w:szCs w:val="22"/>
                 <w:lang w:val="en-US"/>
               </w:rPr>
             </w:pPr>
             <w:r>
               <w:rPr>
-                <w:lang w:val="en-US"/>
-              </w:rPr>
-              <w:t>{{  }}</w:t>
+                <w:sz w:val="22"/>
+                <w:szCs w:val="22"/>
+                <w:lang w:val="en-US"/>
+              </w:rPr>
+              <w:t xml:space="preserve">{{ </w:t>
+            </w:r>
+            <w:r>
+              <w:rPr>
+                <w:sz w:val="22"/>
+                <w:szCs w:val="22"/>
+                <w:lang w:val="en-US"/>
+              </w:rPr>
+              <w:t>Intervention1</w:t>
+            </w:r>
+            <w:r>
+              <w:rPr>
+                <w:sz w:val="22"/>
+                <w:szCs w:val="22"/>
+                <w:lang w:val="en-US"/>
+              </w:rPr>
+              <w:t xml:space="preserve"> }}</w:t>
             </w:r>
           </w:p>
         </w:tc>
@@ -966,14 +1404,42 @@
               <w:spacing w:line="276" w:lineRule="auto"/>
               <w:ind w:left="57" w:right="57"/>
               <w:rPr>
+                <w:sz w:val="22"/>
+                <w:szCs w:val="22"/>
                 <w:lang w:val="en-US"/>
               </w:rPr>
             </w:pPr>
             <w:r>
               <w:rPr>
-                <w:lang w:val="en-US"/>
-              </w:rPr>
-              <w:t>{{  }}</w:t>
+                <w:sz w:val="22"/>
+                <w:szCs w:val="22"/>
+                <w:lang w:val="en-US"/>
+              </w:rPr>
+              <w:t xml:space="preserve">{{ </w:t>
+            </w:r>
+            <w:r>
+              <w:rPr>
+                <w:sz w:val="22"/>
+                <w:szCs w:val="22"/>
+                <w:lang w:val="en-US"/>
+              </w:rPr>
+              <w:t>CareNeed</w:t>
+            </w:r>
+            <w:r>
+              <w:rPr>
+                <w:sz w:val="22"/>
+                <w:szCs w:val="22"/>
+                <w:lang w:val="en-US"/>
+              </w:rPr>
+              <w:t>2</w:t>
+            </w:r>
+            <w:r>
+              <w:rPr>
+                <w:sz w:val="22"/>
+                <w:szCs w:val="22"/>
+                <w:lang w:val="en-US"/>
+              </w:rPr>
+              <w:t xml:space="preserve"> }}</w:t>
             </w:r>
           </w:p>
         </w:tc>
@@ -986,14 +1452,34 @@
               <w:spacing w:line="276" w:lineRule="auto"/>
               <w:ind w:left="57" w:right="57"/>
               <w:rPr>
+                <w:sz w:val="22"/>
+                <w:szCs w:val="22"/>
                 <w:lang w:val="en-US"/>
               </w:rPr>
             </w:pPr>
             <w:r>
               <w:rPr>
-                <w:lang w:val="en-US"/>
-              </w:rPr>
-              <w:t>{{  }}</w:t>
+                <w:sz w:val="22"/>
+                <w:szCs w:val="22"/>
+                <w:lang w:val="en-US"/>
+              </w:rPr>
+              <w:t xml:space="preserve">{{ </w:t>
+            </w:r>
+            <w:r>
+              <w:rPr>
+                <w:sz w:val="22"/>
+                <w:szCs w:val="22"/>
+                <w:lang w:val="en-US"/>
+              </w:rPr>
+              <w:t>Goal2</w:t>
+            </w:r>
+            <w:r>
+              <w:rPr>
+                <w:sz w:val="22"/>
+                <w:szCs w:val="22"/>
+                <w:lang w:val="en-US"/>
+              </w:rPr>
+              <w:t xml:space="preserve"> }}</w:t>
             </w:r>
           </w:p>
         </w:tc>
@@ -1007,14 +1493,42 @@
               <w:ind w:left="57" w:right="57"/>
               <w:rPr>
                 <w:noProof/>
+                <w:sz w:val="22"/>
+                <w:szCs w:val="22"/>
                 <w:lang w:val="en-US"/>
               </w:rPr>
             </w:pPr>
             <w:r>
               <w:rPr>
-                <w:lang w:val="en-US"/>
-              </w:rPr>
-              <w:t>{{  }}</w:t>
+                <w:sz w:val="22"/>
+                <w:szCs w:val="22"/>
+                <w:lang w:val="en-US"/>
+              </w:rPr>
+              <w:t xml:space="preserve">{{ </w:t>
+            </w:r>
+            <w:r>
+              <w:rPr>
+                <w:sz w:val="22"/>
+                <w:szCs w:val="22"/>
+                <w:lang w:val="en-US"/>
+              </w:rPr>
+              <w:t>Intervention</w:t>
+            </w:r>
+            <w:r>
+              <w:rPr>
+                <w:sz w:val="22"/>
+                <w:szCs w:val="22"/>
+                <w:lang w:val="en-US"/>
+              </w:rPr>
+              <w:t>2</w:t>
+            </w:r>
+            <w:r>
+              <w:rPr>
+                <w:sz w:val="22"/>
+                <w:szCs w:val="22"/>
+                <w:lang w:val="en-US"/>
+              </w:rPr>
+              <w:t xml:space="preserve"> }}</w:t>
             </w:r>
           </w:p>
         </w:tc>
@@ -1032,14 +1546,50 @@
               <w:spacing w:line="276" w:lineRule="auto"/>
               <w:ind w:left="57" w:right="57"/>
               <w:rPr>
+                <w:sz w:val="22"/>
+                <w:szCs w:val="22"/>
                 <w:lang w:val="en-US"/>
               </w:rPr>
             </w:pPr>
             <w:r>
               <w:rPr>
-                <w:lang w:val="en-US"/>
-              </w:rPr>
-              <w:t>{{  }}</w:t>
+                <w:sz w:val="22"/>
+                <w:szCs w:val="22"/>
+                <w:lang w:val="en-US"/>
+              </w:rPr>
+              <w:t>{{</w:t>
+            </w:r>
+            <w:r>
+              <w:rPr>
+                <w:sz w:val="22"/>
+                <w:szCs w:val="22"/>
+                <w:lang w:val="en-US"/>
+              </w:rPr>
+              <w:t xml:space="preserve"> </w:t>
+            </w:r>
+            <w:r>
+              <w:rPr>
+                <w:sz w:val="22"/>
+                <w:szCs w:val="22"/>
+                <w:lang w:val="en-US"/>
+              </w:rPr>
+              <w:t>CareNeed</w:t>
+            </w:r>
+            <w:r>
+              <w:rPr>
+                <w:sz w:val="22"/>
+                <w:szCs w:val="22"/>
+                <w:lang w:val="en-US"/>
+              </w:rPr>
+              <w:t>3</w:t>
+            </w:r>
+            <w:r>
+              <w:rPr>
+                <w:sz w:val="22"/>
+                <w:szCs w:val="22"/>
+                <w:lang w:val="en-US"/>
+              </w:rPr>
+              <w:t xml:space="preserve">  }}</w:t>
             </w:r>
           </w:p>
         </w:tc>
@@ -1052,14 +1602,34 @@
               <w:spacing w:line="276" w:lineRule="auto"/>
               <w:ind w:left="57" w:right="57"/>
               <w:rPr>
+                <w:sz w:val="22"/>
+                <w:szCs w:val="22"/>
                 <w:lang w:val="en-US"/>
               </w:rPr>
             </w:pPr>
             <w:r>
               <w:rPr>
-                <w:lang w:val="en-US"/>
-              </w:rPr>
-              <w:t>{{  }}</w:t>
+                <w:sz w:val="22"/>
+                <w:szCs w:val="22"/>
+                <w:lang w:val="en-US"/>
+              </w:rPr>
+              <w:t xml:space="preserve">{{ </w:t>
+            </w:r>
+            <w:r>
+              <w:rPr>
+                <w:sz w:val="22"/>
+                <w:szCs w:val="22"/>
+                <w:lang w:val="en-US"/>
+              </w:rPr>
+              <w:t>Goal3</w:t>
+            </w:r>
+            <w:r>
+              <w:rPr>
+                <w:sz w:val="22"/>
+                <w:szCs w:val="22"/>
+                <w:lang w:val="en-US"/>
+              </w:rPr>
+              <w:t xml:space="preserve"> }}</w:t>
             </w:r>
           </w:p>
         </w:tc>
@@ -1072,14 +1642,42 @@
               <w:spacing w:line="276" w:lineRule="auto"/>
               <w:ind w:left="57" w:right="57"/>
               <w:rPr>
+                <w:sz w:val="22"/>
+                <w:szCs w:val="22"/>
                 <w:lang w:val="en-US"/>
               </w:rPr>
             </w:pPr>
             <w:r>
               <w:rPr>
-                <w:lang w:val="en-US"/>
-              </w:rPr>
-              <w:t>{{  }}</w:t>
+                <w:sz w:val="22"/>
+                <w:szCs w:val="22"/>
+                <w:lang w:val="en-US"/>
+              </w:rPr>
+              <w:t xml:space="preserve">{{ </w:t>
+            </w:r>
+            <w:r>
+              <w:rPr>
+                <w:sz w:val="22"/>
+                <w:szCs w:val="22"/>
+                <w:lang w:val="en-US"/>
+              </w:rPr>
+              <w:t>Intervention</w:t>
+            </w:r>
+            <w:r>
+              <w:rPr>
+                <w:sz w:val="22"/>
+                <w:szCs w:val="22"/>
+                <w:lang w:val="en-US"/>
+              </w:rPr>
+              <w:t xml:space="preserve">3 </w:t>
+            </w:r>
+            <w:r>
+              <w:rPr>
+                <w:sz w:val="22"/>
+                <w:szCs w:val="22"/>
+                <w:lang w:val="en-US"/>
+              </w:rPr>
+              <w:t>}}</w:t>
             </w:r>
           </w:p>
         </w:tc>
@@ -1088,97 +1686,463 @@
     <w:p>
       <w:pPr>
         <w:pStyle w:val="Heading3"/>
+        <w:rPr>
+          <w:sz w:val="24"/>
+          <w:szCs w:val="24"/>
+        </w:rPr>
       </w:pPr>
       <w:r>
+        <w:rPr>
+          <w:sz w:val="24"/>
+          <w:szCs w:val="24"/>
+        </w:rPr>
         <w:t>WHS ISSUES/ FIRE SAFETY AND EMERGENCY EVACUATION PLAN</w:t>
       </w:r>
     </w:p>
     <w:p>
       <w:pPr>
-        <w:rPr>
-          <w:lang w:val="en-US"/>
+        <w:ind w:left="720" w:firstLine="720"/>
+        <w:rPr>
+          <w:sz w:val="22"/>
+          <w:szCs w:val="22"/>
         </w:rPr>
       </w:pPr>
       <w:r>
         <w:rPr>
+          <w:sz w:val="22"/>
+          <w:szCs w:val="22"/>
+        </w:rPr>
+        <w:t xml:space="preserve">{% if </w:t>
+      </w:r>
+      <w:r>
+        <w:rPr>
+          <w:sz w:val="22"/>
+          <w:szCs w:val="22"/>
+          <w:lang w:val="en-US"/>
+        </w:rPr>
+        <w:t xml:space="preserve">FSEP == “true” </w:t>
+      </w:r>
+      <w:r>
+        <w:rPr>
+          <w:sz w:val="22"/>
+          <w:szCs w:val="22"/>
+        </w:rPr>
+        <w:t xml:space="preserve">%} </w:t>
+      </w:r>
+      <w:r>
+        <w:rPr>
+          <w:sz w:val="22"/>
+          <w:szCs w:val="22"/>
+        </w:rPr>
+        <w:t>Fire Saftey</w:t>
+      </w:r>
+      <w:r>
+        <w:rPr>
+          <w:sz w:val="22"/>
+          <w:szCs w:val="22"/>
+        </w:rPr>
+        <w:t xml:space="preserve"> Plan</w:t>
+      </w:r>
+      <w:r>
+        <w:rPr>
+          <w:sz w:val="22"/>
+          <w:szCs w:val="22"/>
+        </w:rPr>
+        <w:t xml:space="preserve"> Created</w:t>
+      </w:r>
+      <w:r>
+        <w:rPr>
+          <w:sz w:val="22"/>
+          <w:szCs w:val="22"/>
+        </w:rPr>
+        <w:t xml:space="preserve"> : </w:t>
+      </w:r>
+      <w:r>
+        <w:rPr>
+          <w:b/>
+          <w:bCs/>
+          <w:sz w:val="22"/>
+          <w:szCs w:val="22"/>
+        </w:rPr>
+        <w:t>☑ Yes</w:t>
+      </w:r>
+      <w:r>
+        <w:rPr>
+          <w:sz w:val="22"/>
+          <w:szCs w:val="22"/>
+        </w:rPr>
+        <w:t xml:space="preserve">  ☐ No</w:t>
+      </w:r>
+      <w:r>
+        <w:rPr>
+          <w:sz w:val="22"/>
+          <w:szCs w:val="22"/>
           <w:lang w:val="en-US"/>
         </w:rPr>
         <w:t xml:space="preserve"> </w:t>
       </w:r>
       <w:r>
         <w:rPr>
-          <w:lang w:val="en-US"/>
-        </w:rPr>
-        <w:t>{{  }}</w:t>
+          <w:sz w:val="22"/>
+          <w:szCs w:val="22"/>
+        </w:rPr>
+        <w:t xml:space="preserve">{% else %} </w:t>
+      </w:r>
+      <w:r>
+        <w:rPr>
+          <w:sz w:val="22"/>
+          <w:szCs w:val="22"/>
+        </w:rPr>
+        <w:t xml:space="preserve">☐ Yes  </w:t>
+      </w:r>
+      <w:r>
+        <w:rPr>
+          <w:b/>
+          <w:bCs/>
+          <w:sz w:val="22"/>
+          <w:szCs w:val="22"/>
+        </w:rPr>
+        <w:t xml:space="preserve">☑ No </w:t>
+      </w:r>
+      <w:r>
+        <w:rPr>
+          <w:sz w:val="22"/>
+          <w:szCs w:val="22"/>
+        </w:rPr>
+        <w:t>{% endif %}</w:t>
+      </w:r>
+    </w:p>
+    <w:p>
+      <w:pPr>
+        <w:rPr>
+          <w:b/>
+          <w:bCs/>
+          <w:sz w:val="22"/>
+          <w:szCs w:val="22"/>
+          <w:lang w:val="en-US"/>
+        </w:rPr>
+      </w:pPr>
+      <w:r>
+        <w:rPr>
+          <w:b/>
+          <w:bCs/>
+          <w:sz w:val="22"/>
+          <w:szCs w:val="22"/>
+          <w:lang w:val="en-US"/>
+        </w:rPr>
+        <w:t>WHS Issues:</w:t>
+      </w:r>
+    </w:p>
+    <w:p>
+      <w:pPr>
+        <w:ind w:left="720" w:firstLine="720"/>
+        <w:rPr>
+          <w:sz w:val="22"/>
+          <w:szCs w:val="22"/>
+        </w:rPr>
+      </w:pPr>
+      <w:r>
+        <w:rPr>
+          <w:sz w:val="22"/>
+          <w:szCs w:val="22"/>
+        </w:rPr>
+        <w:t xml:space="preserve">{% if </w:t>
+      </w:r>
+      <w:r>
+        <w:rPr>
+          <w:sz w:val="22"/>
+          <w:szCs w:val="22"/>
+          <w:lang w:val="en-US"/>
+        </w:rPr>
+        <w:t>WHSIssues</w:t>
+      </w:r>
+      <w:r>
+        <w:rPr>
+          <w:sz w:val="22"/>
+          <w:szCs w:val="22"/>
+        </w:rPr>
+        <w:t xml:space="preserve">%}1. </w:t>
+      </w:r>
+      <w:r>
+        <w:rPr>
+          <w:sz w:val="22"/>
+          <w:szCs w:val="22"/>
+          <w:lang w:val="en-US"/>
+        </w:rPr>
+        <w:t>{{ WHSIssues</w:t>
+      </w:r>
+      <w:r>
+        <w:rPr>
+          <w:sz w:val="22"/>
+          <w:szCs w:val="22"/>
+          <w:lang w:val="en-US"/>
+        </w:rPr>
+        <w:t xml:space="preserve"> </w:t>
+      </w:r>
+      <w:r>
+        <w:rPr>
+          <w:sz w:val="22"/>
+          <w:szCs w:val="22"/>
+          <w:lang w:val="en-US"/>
+        </w:rPr>
+        <w:t xml:space="preserve">}} </w:t>
+      </w:r>
+      <w:r>
+        <w:rPr>
+          <w:sz w:val="22"/>
+          <w:szCs w:val="22"/>
+        </w:rPr>
+        <w:t>{% else %} N/A {% endif %}</w:t>
       </w:r>
     </w:p>
     <w:p>
       <w:pPr>
         <w:pStyle w:val="Heading3"/>
+        <w:rPr>
+          <w:sz w:val="24"/>
+          <w:szCs w:val="24"/>
+        </w:rPr>
       </w:pPr>
       <w:r>
-        <w:lastRenderedPageBreak/>
+        <w:rPr>
+          <w:sz w:val="24"/>
+          <w:szCs w:val="24"/>
+        </w:rPr>
         <w:t>EMERGENCY RESPONSE PLAN</w:t>
       </w:r>
     </w:p>
     <w:p>
       <w:pPr>
-        <w:rPr>
+        <w:ind w:left="720" w:firstLine="720"/>
+        <w:rPr>
+          <w:sz w:val="22"/>
+          <w:szCs w:val="22"/>
           <w:lang w:val="en-US"/>
         </w:rPr>
       </w:pPr>
       <w:r>
         <w:rPr>
+          <w:sz w:val="22"/>
+          <w:szCs w:val="22"/>
+        </w:rPr>
+        <w:t xml:space="preserve">{% if </w:t>
+      </w:r>
+      <w:r>
+        <w:rPr>
+          <w:sz w:val="22"/>
+          <w:szCs w:val="22"/>
+          <w:lang w:val="en-US"/>
+        </w:rPr>
+        <w:t>EP</w:t>
+      </w:r>
+      <w:r>
+        <w:rPr>
+          <w:sz w:val="22"/>
+          <w:szCs w:val="22"/>
+          <w:lang w:val="en-US"/>
+        </w:rPr>
+        <w:t xml:space="preserve"> == “true” </w:t>
+      </w:r>
+      <w:r>
+        <w:rPr>
+          <w:sz w:val="22"/>
+          <w:szCs w:val="22"/>
+        </w:rPr>
+        <w:t>%}</w:t>
+      </w:r>
+      <w:r>
+        <w:rPr>
+          <w:b/>
+          <w:bCs/>
+          <w:sz w:val="22"/>
+          <w:szCs w:val="22"/>
+        </w:rPr>
+        <w:t>☑ Yes</w:t>
+      </w:r>
+      <w:r>
+        <w:rPr>
+          <w:sz w:val="22"/>
+          <w:szCs w:val="22"/>
+        </w:rPr>
+        <w:t xml:space="preserve">  ☐ No</w:t>
+      </w:r>
+      <w:r>
+        <w:rPr>
+          <w:sz w:val="22"/>
+          <w:szCs w:val="22"/>
           <w:lang w:val="en-US"/>
         </w:rPr>
         <w:t xml:space="preserve"> </w:t>
       </w:r>
       <w:r>
         <w:rPr>
-          <w:lang w:val="en-US"/>
-        </w:rPr>
-        <w:t>{{  }}</w:t>
+          <w:sz w:val="22"/>
+          <w:szCs w:val="22"/>
+        </w:rPr>
+        <w:t xml:space="preserve">{% else %}☐ Yes  </w:t>
+      </w:r>
+      <w:r>
+        <w:rPr>
+          <w:b/>
+          <w:bCs/>
+          <w:sz w:val="22"/>
+          <w:szCs w:val="22"/>
+        </w:rPr>
+        <w:t xml:space="preserve">☑ No </w:t>
+      </w:r>
+      <w:r>
+        <w:rPr>
+          <w:sz w:val="22"/>
+          <w:szCs w:val="22"/>
+        </w:rPr>
+        <w:t>{% endif %}</w:t>
+      </w:r>
+      <w:r>
+        <w:rPr>
+          <w:sz w:val="22"/>
+          <w:szCs w:val="22"/>
+          <w:lang w:val="en-US"/>
+        </w:rPr>
+        <w:t xml:space="preserve"> </w:t>
       </w:r>
     </w:p>
     <w:p>
       <w:pPr>
         <w:pStyle w:val="Heading3"/>
+        <w:rPr>
+          <w:sz w:val="24"/>
+          <w:szCs w:val="24"/>
+        </w:rPr>
       </w:pPr>
       <w:r>
+        <w:rPr>
+          <w:sz w:val="24"/>
+          <w:szCs w:val="24"/>
+        </w:rPr>
+        <w:lastRenderedPageBreak/>
         <w:t>OTHER INFO</w:t>
       </w:r>
     </w:p>
     <w:p>
       <w:pPr>
         <w:rPr>
+          <w:sz w:val="22"/>
+          <w:szCs w:val="22"/>
           <w:lang w:val="en-US"/>
         </w:rPr>
       </w:pPr>
       <w:r>
         <w:rPr>
+          <w:sz w:val="22"/>
+          <w:szCs w:val="22"/>
           <w:lang w:val="en-US"/>
         </w:rPr>
         <w:t xml:space="preserve"> </w:t>
       </w:r>
       <w:r>
         <w:rPr>
-          <w:lang w:val="en-US"/>
-        </w:rPr>
-        <w:t>{{  }}</w:t>
+          <w:sz w:val="22"/>
+          <w:szCs w:val="22"/>
+          <w:lang w:val="en-US"/>
+        </w:rPr>
+        <w:tab/>
+      </w:r>
+      <w:r>
+        <w:rPr>
+          <w:sz w:val="22"/>
+          <w:szCs w:val="22"/>
+          <w:lang w:val="en-US"/>
+        </w:rPr>
+        <w:tab/>
+      </w:r>
+      <w:r>
+        <w:rPr>
+          <w:sz w:val="22"/>
+          <w:szCs w:val="22"/>
+        </w:rPr>
+        <w:t xml:space="preserve">{% if </w:t>
+      </w:r>
+      <w:r>
+        <w:rPr>
+          <w:sz w:val="22"/>
+          <w:szCs w:val="22"/>
+          <w:lang w:val="en-US"/>
+        </w:rPr>
+        <w:t>OtherInfo</w:t>
+      </w:r>
+      <w:r>
+        <w:rPr>
+          <w:sz w:val="22"/>
+          <w:szCs w:val="22"/>
+        </w:rPr>
+        <w:t>%}</w:t>
+      </w:r>
+      <w:r>
+        <w:rPr>
+          <w:sz w:val="22"/>
+          <w:szCs w:val="22"/>
+        </w:rPr>
+        <w:t xml:space="preserve"> </w:t>
+      </w:r>
+      <w:r>
+        <w:rPr>
+          <w:sz w:val="22"/>
+          <w:szCs w:val="22"/>
+          <w:lang w:val="en-US"/>
+        </w:rPr>
+        <w:t>{{ OtherInfo</w:t>
+      </w:r>
+      <w:r>
+        <w:rPr>
+          <w:sz w:val="22"/>
+          <w:szCs w:val="22"/>
+          <w:lang w:val="en-US"/>
+        </w:rPr>
+        <w:t xml:space="preserve"> </w:t>
+      </w:r>
+      <w:r>
+        <w:rPr>
+          <w:sz w:val="22"/>
+          <w:szCs w:val="22"/>
+          <w:lang w:val="en-US"/>
+        </w:rPr>
+        <w:t xml:space="preserve">}} </w:t>
+      </w:r>
+      <w:r>
+        <w:rPr>
+          <w:sz w:val="22"/>
+          <w:szCs w:val="22"/>
+        </w:rPr>
+        <w:t>{% else %} N/A {% endif %}</w:t>
       </w:r>
     </w:p>
     <w:p>
       <w:pPr>
         <w:pStyle w:val="Heading3"/>
+        <w:rPr>
+          <w:sz w:val="24"/>
+          <w:szCs w:val="24"/>
+        </w:rPr>
       </w:pPr>
       <w:r>
-        <w:t>DAILY TASKS SCHEDULES</w:t>
+        <w:rPr>
+          <w:sz w:val="24"/>
+          <w:szCs w:val="24"/>
+        </w:rPr>
+        <w:t xml:space="preserve">ASSISTANCE </w:t>
+      </w:r>
+      <w:r>
+        <w:rPr>
+          <w:sz w:val="24"/>
+          <w:szCs w:val="24"/>
+        </w:rPr>
+        <w:t xml:space="preserve">TASKS </w:t>
       </w:r>
     </w:p>
     <w:tbl>
       <w:tblPr>
-        <w:tblW w:w="9214" w:type="dxa"/>
-        <w:tblInd w:w="-5" w:type="dxa"/>
+        <w:tblW w:w="6095" w:type="dxa"/>
+        <w:tblInd w:w="1413" w:type="dxa"/>
         <w:tblBorders>
           <w:top w:val="single" w:sz="4" w:space="0" w:color="7F7F7F"/>
           <w:left w:val="single" w:sz="4" w:space="0" w:color="7F7F7F"/>
@@ -1195,7 +2159,7 @@
         <w:tblLook w:val="01E0" w:firstRow="1" w:lastRow="1" w:firstColumn="1" w:lastColumn="1" w:noHBand="0" w:noVBand="0"/>
       </w:tblPr>
       <w:tblGrid>
-        <w:gridCol w:w="9214"/>
+        <w:gridCol w:w="6095"/>
       </w:tblGrid>
       <w:tr>
         <w:trPr>
@@ -1203,7 +2167,7 @@
         </w:trPr>
         <w:tc>
           <w:tcPr>
-            <w:tcW w:w="9214" w:type="dxa"/>
+            <w:tcW w:w="6095" w:type="dxa"/>
             <w:shd w:val="clear" w:color="auto" w:fill="DAE9F7" w:themeFill="text2" w:themeFillTint="1A"/>
           </w:tcPr>
           <w:p>
@@ -1213,6 +2177,8 @@
               <w:rPr>
                 <w:b/>
                 <w:bCs/>
+                <w:sz w:val="22"/>
+                <w:szCs w:val="22"/>
                 <w:lang w:val="en-US"/>
               </w:rPr>
             </w:pPr>
@@ -1220,9 +2186,27 @@
               <w:rPr>
                 <w:b/>
                 <w:bCs/>
-                <w:lang w:val="en-US"/>
-              </w:rPr>
-              <w:t>DAILY TASKS</w:t>
+                <w:sz w:val="22"/>
+                <w:szCs w:val="22"/>
+              </w:rPr>
+              <w:t>ASSISTANCE</w:t>
+            </w:r>
+            <w:r>
+              <w:rPr>
+                <w:sz w:val="22"/>
+                <w:szCs w:val="22"/>
+              </w:rPr>
+              <w:t xml:space="preserve"> </w:t>
+            </w:r>
+            <w:r>
+              <w:rPr>
+                <w:b/>
+                <w:bCs/>
+                <w:sz w:val="22"/>
+                <w:szCs w:val="22"/>
+                <w:lang w:val="en-US"/>
+              </w:rPr>
+              <w:t>TASKS</w:t>
             </w:r>
           </w:p>
         </w:tc>
@@ -1233,21 +2217,41 @@
         </w:trPr>
         <w:tc>
           <w:tcPr>
-            <w:tcW w:w="9214" w:type="dxa"/>
+            <w:tcW w:w="6095" w:type="dxa"/>
           </w:tcPr>
           <w:p>
             <w:pPr>
               <w:spacing w:line="276" w:lineRule="auto"/>
               <w:ind w:left="57" w:right="57"/>
               <w:rPr>
+                <w:sz w:val="22"/>
+                <w:szCs w:val="22"/>
                 <w:lang w:val="en-US"/>
               </w:rPr>
             </w:pPr>
             <w:r>
               <w:rPr>
-                <w:lang w:val="en-US"/>
-              </w:rPr>
-              <w:t>{{  }}</w:t>
+                <w:sz w:val="22"/>
+                <w:szCs w:val="22"/>
+                <w:lang w:val="en-US"/>
+              </w:rPr>
+              <w:t xml:space="preserve">{{ </w:t>
+            </w:r>
+            <w:r>
+              <w:rPr>
+                <w:sz w:val="22"/>
+                <w:szCs w:val="22"/>
+                <w:lang w:val="en-US"/>
+              </w:rPr>
+              <w:t>Task1</w:t>
+            </w:r>
+            <w:r>
+              <w:rPr>
+                <w:sz w:val="22"/>
+                <w:szCs w:val="22"/>
+                <w:lang w:val="en-US"/>
+              </w:rPr>
+              <w:t xml:space="preserve"> }}</w:t>
             </w:r>
           </w:p>
         </w:tc>
@@ -1258,21 +2262,51 @@
         </w:trPr>
         <w:tc>
           <w:tcPr>
-            <w:tcW w:w="9214" w:type="dxa"/>
+            <w:tcW w:w="6095" w:type="dxa"/>
           </w:tcPr>
           <w:p>
             <w:pPr>
               <w:spacing w:line="276" w:lineRule="auto"/>
               <w:ind w:left="57" w:right="57"/>
               <w:rPr>
+                <w:sz w:val="22"/>
+                <w:szCs w:val="22"/>
                 <w:lang w:val="en-US"/>
               </w:rPr>
             </w:pPr>
-            <w:r>
-              <w:rPr>
-                <w:lang w:val="en-US"/>
-              </w:rPr>
-              <w:t>{{  }}</w:t>
+            <w:proofErr w:type="gramStart"/>
+            <w:r>
+              <w:rPr>
+                <w:sz w:val="22"/>
+                <w:szCs w:val="22"/>
+                <w:lang w:val="en-US"/>
+              </w:rPr>
+              <w:t xml:space="preserve">{{ </w:t>
+            </w:r>
+            <w:r>
+              <w:rPr>
+                <w:sz w:val="22"/>
+                <w:szCs w:val="22"/>
+                <w:lang w:val="en-US"/>
+              </w:rPr>
+              <w:t>Task</w:t>
+            </w:r>
+            <w:proofErr w:type="gramEnd"/>
+            <w:r>
+              <w:rPr>
+                <w:sz w:val="22"/>
+                <w:szCs w:val="22"/>
+                <w:lang w:val="en-US"/>
+              </w:rPr>
+              <w:t>2</w:t>
+            </w:r>
+            <w:r>
+              <w:rPr>
+                <w:sz w:val="22"/>
+                <w:szCs w:val="22"/>
+                <w:lang w:val="en-US"/>
+              </w:rPr>
+              <w:t xml:space="preserve"> }}</w:t>
             </w:r>
           </w:p>
         </w:tc>
@@ -1283,21 +2317,51 @@
         </w:trPr>
         <w:tc>
           <w:tcPr>
-            <w:tcW w:w="9214" w:type="dxa"/>
+            <w:tcW w:w="6095" w:type="dxa"/>
           </w:tcPr>
           <w:p>
             <w:pPr>
               <w:spacing w:line="276" w:lineRule="auto"/>
               <w:ind w:left="57" w:right="57"/>
               <w:rPr>
+                <w:sz w:val="22"/>
+                <w:szCs w:val="22"/>
                 <w:lang w:val="en-US"/>
               </w:rPr>
             </w:pPr>
-            <w:r>
-              <w:rPr>
-                <w:lang w:val="en-US"/>
-              </w:rPr>
-              <w:t>{{  }}</w:t>
+            <w:proofErr w:type="gramStart"/>
+            <w:r>
+              <w:rPr>
+                <w:sz w:val="22"/>
+                <w:szCs w:val="22"/>
+                <w:lang w:val="en-US"/>
+              </w:rPr>
+              <w:t xml:space="preserve">{{ </w:t>
+            </w:r>
+            <w:r>
+              <w:rPr>
+                <w:sz w:val="22"/>
+                <w:szCs w:val="22"/>
+                <w:lang w:val="en-US"/>
+              </w:rPr>
+              <w:t>Task</w:t>
+            </w:r>
+            <w:proofErr w:type="gramEnd"/>
+            <w:r>
+              <w:rPr>
+                <w:sz w:val="22"/>
+                <w:szCs w:val="22"/>
+                <w:lang w:val="en-US"/>
+              </w:rPr>
+              <w:t>3</w:t>
+            </w:r>
+            <w:r>
+              <w:rPr>
+                <w:sz w:val="22"/>
+                <w:szCs w:val="22"/>
+                <w:lang w:val="en-US"/>
+              </w:rPr>
+              <w:t xml:space="preserve"> }}</w:t>
             </w:r>
           </w:p>
         </w:tc>
@@ -1308,21 +2372,41 @@
         </w:trPr>
         <w:tc>
           <w:tcPr>
-            <w:tcW w:w="9214" w:type="dxa"/>
+            <w:tcW w:w="6095" w:type="dxa"/>
           </w:tcPr>
           <w:p>
             <w:pPr>
               <w:spacing w:line="276" w:lineRule="auto"/>
               <w:ind w:right="57"/>
               <w:rPr>
+                <w:sz w:val="22"/>
+                <w:szCs w:val="22"/>
                 <w:lang w:val="en-US"/>
               </w:rPr>
             </w:pPr>
             <w:r>
               <w:rPr>
-                <w:lang w:val="en-US"/>
-              </w:rPr>
-              <w:t xml:space="preserve"> {{  }}</w:t>
+                <w:sz w:val="22"/>
+                <w:szCs w:val="22"/>
+                <w:lang w:val="en-US"/>
+              </w:rPr>
+              <w:t xml:space="preserve"> {{ </w:t>
+            </w:r>
+            <w:r>
+              <w:rPr>
+                <w:sz w:val="22"/>
+                <w:szCs w:val="22"/>
+                <w:lang w:val="en-US"/>
+              </w:rPr>
+              <w:t xml:space="preserve">Task4 </w:t>
+            </w:r>
+            <w:r>
+              <w:rPr>
+                <w:sz w:val="22"/>
+                <w:szCs w:val="22"/>
+                <w:lang w:val="en-US"/>
+              </w:rPr>
+              <w:t>}}</w:t>
             </w:r>
           </w:p>
         </w:tc>
@@ -1331,8 +2415,16 @@
     <w:p>
       <w:pPr>
         <w:pStyle w:val="Heading3"/>
+        <w:rPr>
+          <w:sz w:val="24"/>
+          <w:szCs w:val="24"/>
+        </w:rPr>
       </w:pPr>
       <w:r>
+        <w:rPr>
+          <w:sz w:val="24"/>
+          <w:szCs w:val="24"/>
+        </w:rPr>
         <w:t>LAST UPDATED</w:t>
       </w:r>
     </w:p>
@@ -1340,46 +2432,217 @@
       <w:pPr>
         <w:spacing w:line="276" w:lineRule="auto"/>
         <w:rPr>
+          <w:sz w:val="22"/>
+          <w:szCs w:val="22"/>
           <w:lang w:val="en-US"/>
         </w:rPr>
       </w:pPr>
       <w:r>
         <w:rPr>
-          <w:lang w:val="en-US"/>
-        </w:rPr>
-        <w:t>{{  }}</w:t>
+          <w:sz w:val="22"/>
+          <w:szCs w:val="22"/>
+          <w:lang w:val="en-US"/>
+        </w:rPr>
+        <w:t>Date:</w:t>
+      </w:r>
+      <w:r>
+        <w:rPr>
+          <w:sz w:val="22"/>
+          <w:szCs w:val="22"/>
+          <w:lang w:val="en-US"/>
+        </w:rPr>
+        <w:tab/>
+      </w:r>
+      <w:r>
+        <w:rPr>
+          <w:sz w:val="22"/>
+          <w:szCs w:val="22"/>
+          <w:lang w:val="en-US"/>
+        </w:rPr>
+        <w:tab/>
+      </w:r>
+      <w:r>
+        <w:rPr>
+          <w:sz w:val="22"/>
+          <w:szCs w:val="22"/>
+          <w:lang w:val="en-US"/>
+        </w:rPr>
+        <w:t xml:space="preserve">{{ </w:t>
+      </w:r>
+      <w:r>
+        <w:rPr>
+          <w:sz w:val="22"/>
+          <w:szCs w:val="22"/>
+          <w:lang w:val="en-US"/>
+        </w:rPr>
+        <w:t>UpdateDate</w:t>
+      </w:r>
+      <w:r>
+        <w:rPr>
+          <w:sz w:val="22"/>
+          <w:szCs w:val="22"/>
+          <w:lang w:val="en-US"/>
+        </w:rPr>
+        <w:t xml:space="preserve"> }}</w:t>
       </w:r>
     </w:p>
     <w:p>
       <w:pPr>
         <w:pStyle w:val="Heading3"/>
+        <w:rPr>
+          <w:sz w:val="24"/>
+          <w:szCs w:val="24"/>
+        </w:rPr>
       </w:pPr>
       <w:r>
-        <w:t>SUMMARY OF SERVIC</w:t>
-      </w:r>
-      <w:r>
-        <w:t>ES</w:t>
+        <w:rPr>
+          <w:sz w:val="24"/>
+          <w:szCs w:val="24"/>
+        </w:rPr>
+        <w:t>Signed</w:t>
       </w:r>
     </w:p>
     <w:p>
       <w:pPr>
         <w:rPr>
+          <w:sz w:val="22"/>
+          <w:szCs w:val="22"/>
+          <w:lang w:val="en-US"/>
+        </w:rPr>
+      </w:pPr>
+      <w:r>
+        <w:rPr>
+          <w:sz w:val="22"/>
+          <w:szCs w:val="22"/>
+          <w:lang w:val="en-US"/>
+        </w:rPr>
+        <w:t>Name:</w:t>
+      </w:r>
+      <w:r>
+        <w:rPr>
+          <w:sz w:val="22"/>
+          <w:szCs w:val="22"/>
+          <w:lang w:val="en-US"/>
+        </w:rPr>
+        <w:tab/>
+      </w:r>
+      <w:r>
+        <w:rPr>
+          <w:sz w:val="22"/>
+          <w:szCs w:val="22"/>
+          <w:lang w:val="en-US"/>
+        </w:rPr>
+        <w:tab/>
+      </w:r>
+      <w:r>
+        <w:rPr>
+          <w:sz w:val="22"/>
+          <w:szCs w:val="22"/>
+          <w:lang w:val="en-US"/>
+        </w:rPr>
+        <w:t xml:space="preserve">{{ </w:t>
+      </w:r>
+      <w:r>
+        <w:rPr>
+          <w:sz w:val="22"/>
+          <w:szCs w:val="22"/>
+          <w:lang w:val="en-US"/>
+        </w:rPr>
+        <w:t>StaffName</w:t>
+      </w:r>
+      <w:r>
+        <w:rPr>
+          <w:sz w:val="22"/>
+          <w:szCs w:val="22"/>
+          <w:lang w:val="en-US"/>
+        </w:rPr>
+        <w:t xml:space="preserve"> }}</w:t>
+      </w:r>
+    </w:p>
+    <w:p>
+      <w:pPr>
+        <w:rPr>
+          <w:sz w:val="22"/>
+          <w:szCs w:val="22"/>
+          <w:lang w:val="en-US"/>
+        </w:rPr>
+      </w:pPr>
+      <w:r>
+        <w:rPr>
+          <w:sz w:val="22"/>
+          <w:szCs w:val="22"/>
+          <w:lang w:val="en-US"/>
+        </w:rPr>
+        <w:t xml:space="preserve">Date: </w:t>
+      </w:r>
+      <w:r>
+        <w:rPr>
+          <w:sz w:val="22"/>
+          <w:szCs w:val="22"/>
+          <w:lang w:val="en-US"/>
+        </w:rPr>
+        <w:tab/>
+      </w:r>
+      <w:r>
+        <w:rPr>
+          <w:sz w:val="22"/>
+          <w:szCs w:val="22"/>
+          <w:lang w:val="en-US"/>
+        </w:rPr>
+        <w:tab/>
+      </w:r>
+      <w:r>
+        <w:rPr>
+          <w:sz w:val="22"/>
+          <w:szCs w:val="22"/>
+          <w:lang w:val="en-US"/>
+        </w:rPr>
+        <w:t>{{ Staff</w:t>
+      </w:r>
+      <w:r>
+        <w:rPr>
+          <w:sz w:val="22"/>
+          <w:szCs w:val="22"/>
+          <w:lang w:val="en-US"/>
+        </w:rPr>
+        <w:t>Sign</w:t>
+      </w:r>
+      <w:r>
+        <w:rPr>
+          <w:sz w:val="22"/>
+          <w:szCs w:val="22"/>
+          <w:lang w:val="en-US"/>
+        </w:rPr>
+        <w:t>ed</w:t>
+      </w:r>
+      <w:r>
+        <w:rPr>
+          <w:sz w:val="22"/>
+          <w:szCs w:val="22"/>
+          <w:lang w:val="en-US"/>
+        </w:rPr>
+        <w:t>Date</w:t>
+      </w:r>
+      <w:r>
+        <w:rPr>
+          <w:sz w:val="22"/>
+          <w:szCs w:val="22"/>
+          <w:lang w:val="en-US"/>
+        </w:rPr>
+        <w:t xml:space="preserve"> }}</w:t>
+      </w:r>
+    </w:p>
+    <w:p>
+      <w:pPr>
+        <w:rPr>
           <w:rFonts w:eastAsiaTheme="majorEastAsia" w:cstheme="majorBidi"/>
           <w:color w:val="0F4761" w:themeColor="accent1" w:themeShade="BF"/>
-          <w:sz w:val="28"/>
-          <w:szCs w:val="28"/>
           <w:lang w:val="en-US"/>
         </w:rPr>
       </w:pPr>
-      <w:r>
-        <w:rPr>
-          <w:lang w:val="en-US"/>
-        </w:rPr>
-        <w:t>{{  }}</w:t>
-      </w:r>
     </w:p>
     <w:sectPr>
-      <w:headerReference w:type="default" r:id="rId7"/>
+      <w:headerReference w:type="default" r:id="rId10"/>
       <w:pgSz w:w="11900" w:h="16840"/>
       <w:pgMar w:top="2400" w:right="1320" w:bottom="280" w:left="1340" w:header="708" w:footer="0" w:gutter="0"/>
       <w:cols w:space="720"/>
@@ -1443,7 +2706,7 @@
         <w:sz w:val="20"/>
       </w:rPr>
       <w:drawing>
-        <wp:inline distT="0" distB="0" distL="0" distR="0" wp14:anchorId="20998FCA" wp14:editId="5E48643B">
+        <wp:inline distT="0" distB="0" distL="0" distR="0" wp14:anchorId="20998FCA" wp14:editId="2C070362">
           <wp:extent cx="2260147" cy="848184"/>
           <wp:effectExtent l="0" t="0" r="635" b="3175"/>
           <wp:docPr id="947642326" name="Picture 2" descr="A close-up of a logo&#10;&#10;Description automatically generated"/>
@@ -1471,7 +2734,7 @@
                 <pic:spPr bwMode="auto">
                   <a:xfrm>
                     <a:off x="0" y="0"/>
-                    <a:ext cx="2424018" cy="909681"/>
+                    <a:ext cx="2260147" cy="848184"/>
                   </a:xfrm>
                   <a:prstGeom prst="rect">
                     <a:avLst/>
@@ -2804,10 +4067,6 @@
 </file>
 
 <file path=customXml/item1.xml><?xml version="1.0" encoding="utf-8"?>
-<b:Sources xmlns:b="http://schemas.openxmlformats.org/officeDocument/2006/bibliography" xmlns="http://schemas.openxmlformats.org/officeDocument/2006/bibliography" SelectedStyle="/APASixthEditionOfficeOnline.xsl" StyleName="APA" Version="6"/>
-</file>
-
-<file path=customXml/item2.xml><?xml version="1.0" encoding="utf-8"?>
 <ct:contentTypeSchema xmlns:ct="http://schemas.microsoft.com/office/2006/metadata/contentType" xmlns:ma="http://schemas.microsoft.com/office/2006/metadata/properties/metaAttributes" ct:_="" ma:_="" ma:contentTypeName="Document" ma:contentTypeID="0x010100406D18A0FBD11F4DA3A5375EF903DCCF" ma:contentTypeVersion="17" ma:contentTypeDescription="Create a new document." ma:contentTypeScope="" ma:versionID="c7fc5279edba8cc0508e3d5c1e2db278">
   <xsd:schema xmlns:xsd="http://www.w3.org/2001/XMLSchema" xmlns:xs="http://www.w3.org/2001/XMLSchema" xmlns:p="http://schemas.microsoft.com/office/2006/metadata/properties" xmlns:ns2="37f0b2fe-682f-45bb-9a2e-e8af3d6af6af" xmlns:ns3="b1385039-e416-4f23-b81e-ff662c5938e1" targetNamespace="http://schemas.microsoft.com/office/2006/metadata/properties" ma:root="true" ma:fieldsID="49ec27eb74796aee0df08b228f06e06b" ns2:_="" ns3:_="">
     <xsd:import namespace="37f0b2fe-682f-45bb-9a2e-e8af3d6af6af"/>
@@ -3052,16 +4311,7 @@
 </ct:contentTypeSchema>
 </file>
 
-<file path=customXml/item3.xml><?xml version="1.0" encoding="utf-8"?>
-<?mso-contentType ?>
-<FormTemplates xmlns="http://schemas.microsoft.com/sharepoint/v3/contenttype/forms">
-  <Display>DocumentLibraryForm</Display>
-  <Edit>DocumentLibraryForm</Edit>
-  <New>DocumentLibraryForm</New>
-</FormTemplates>
-</file>
-
-<file path=customXml/item4.xml><?xml version="1.0" encoding="utf-8"?>
+<file path=customXml/item2.xml><?xml version="1.0" encoding="utf-8"?>
 <p:properties xmlns:p="http://schemas.microsoft.com/office/2006/metadata/properties" xmlns:xsi="http://www.w3.org/2001/XMLSchema-instance" xmlns:pc="http://schemas.microsoft.com/office/infopath/2007/PartnerControls">
   <documentManagement>
     <lcf76f155ced4ddcb4097134ff3c332f xmlns="37f0b2fe-682f-45bb-9a2e-e8af3d6af6af">
@@ -3073,7 +4323,50 @@
 </p:properties>
 </file>
 
+<file path=customXml/item3.xml><?xml version="1.0" encoding="utf-8"?>
+<b:Sources xmlns:b="http://schemas.openxmlformats.org/officeDocument/2006/bibliography" xmlns="http://schemas.openxmlformats.org/officeDocument/2006/bibliography" SelectedStyle="/APASixthEditionOfficeOnline.xsl" StyleName="APA" Version="6"/>
+</file>
+
+<file path=customXml/item4.xml><?xml version="1.0" encoding="utf-8"?>
+<?mso-contentType ?>
+<FormTemplates xmlns="http://schemas.microsoft.com/sharepoint/v3/contenttype/forms">
+  <Display>DocumentLibraryForm</Display>
+  <Edit>DocumentLibraryForm</Edit>
+  <New>DocumentLibraryForm</New>
+</FormTemplates>
+</file>
+
 <file path=customXml/itemProps1.xml><?xml version="1.0" encoding="utf-8"?>
+<ds:datastoreItem xmlns:ds="http://schemas.openxmlformats.org/officeDocument/2006/customXml" ds:itemID="{1B3F190F-BE95-49BB-AF72-8FD8ABB2CC57}">
+  <ds:schemaRefs>
+    <ds:schemaRef ds:uri="http://schemas.microsoft.com/office/2006/metadata/contentType"/>
+    <ds:schemaRef ds:uri="http://schemas.microsoft.com/office/2006/metadata/properties/metaAttributes"/>
+    <ds:schemaRef ds:uri="http://www.w3.org/2001/XMLSchema"/>
+    <ds:schemaRef ds:uri="http://schemas.microsoft.com/office/2006/metadata/properties"/>
+    <ds:schemaRef ds:uri="37f0b2fe-682f-45bb-9a2e-e8af3d6af6af"/>
+    <ds:schemaRef ds:uri="b1385039-e416-4f23-b81e-ff662c5938e1"/>
+    <ds:schemaRef ds:uri="http://schemas.microsoft.com/office/2006/documentManagement/types"/>
+    <ds:schemaRef ds:uri="http://schemas.microsoft.com/office/infopath/2007/PartnerControls"/>
+    <ds:schemaRef ds:uri="http://schemas.openxmlformats.org/package/2006/metadata/core-properties"/>
+    <ds:schemaRef ds:uri="http://purl.org/dc/elements/1.1/"/>
+    <ds:schemaRef ds:uri="http://purl.org/dc/terms/"/>
+    <ds:schemaRef ds:uri="http://schemas.microsoft.com/internal/obd"/>
+  </ds:schemaRefs>
+</ds:datastoreItem>
+</file>
+
+<file path=customXml/itemProps2.xml><?xml version="1.0" encoding="utf-8"?>
+<ds:datastoreItem xmlns:ds="http://schemas.openxmlformats.org/officeDocument/2006/customXml" ds:itemID="{52EDFB7D-019E-43B3-8312-A3D2F53B4A05}">
+  <ds:schemaRefs>
+    <ds:schemaRef ds:uri="http://schemas.microsoft.com/office/2006/metadata/properties"/>
+    <ds:schemaRef ds:uri="http://schemas.microsoft.com/office/infopath/2007/PartnerControls"/>
+    <ds:schemaRef ds:uri="37f0b2fe-682f-45bb-9a2e-e8af3d6af6af"/>
+    <ds:schemaRef ds:uri="b1385039-e416-4f23-b81e-ff662c5938e1"/>
+  </ds:schemaRefs>
+</ds:datastoreItem>
+</file>
+
+<file path=customXml/itemProps3.xml><?xml version="1.0" encoding="utf-8"?>
 <ds:datastoreItem xmlns:ds="http://schemas.openxmlformats.org/officeDocument/2006/customXml" ds:itemID="{D11ECB66-9C9B-F247-B0B8-9F7BF7E7E079}">
   <ds:schemaRefs>
     <ds:schemaRef ds:uri="http://schemas.openxmlformats.org/officeDocument/2006/bibliography"/>
@@ -3081,14 +4374,10 @@
 </ds:datastoreItem>
 </file>
 
-<file path=customXml/itemProps2.xml><?xml version="1.0" encoding="utf-8"?>
-<ds:datastoreItem xmlns:ds="http://schemas.openxmlformats.org/officeDocument/2006/customXml" ds:itemID="{1B3F190F-BE95-49BB-AF72-8FD8ABB2CC57}"/>
-</file>
-
-<file path=customXml/itemProps3.xml><?xml version="1.0" encoding="utf-8"?>
-<ds:datastoreItem xmlns:ds="http://schemas.openxmlformats.org/officeDocument/2006/customXml" ds:itemID="{E279BE3A-2100-44CC-8C7E-5971F7EC38F5}"/>
-</file>
-
 <file path=customXml/itemProps4.xml><?xml version="1.0" encoding="utf-8"?>
-<ds:datastoreItem xmlns:ds="http://schemas.openxmlformats.org/officeDocument/2006/customXml" ds:itemID="{52EDFB7D-019E-43B3-8312-A3D2F53B4A05}"/>
+<ds:datastoreItem xmlns:ds="http://schemas.openxmlformats.org/officeDocument/2006/customXml" ds:itemID="{E279BE3A-2100-44CC-8C7E-5971F7EC38F5}">
+  <ds:schemaRefs>
+    <ds:schemaRef ds:uri="http://schemas.microsoft.com/sharepoint/v3/contenttype/forms"/>
+  </ds:schemaRefs>
+</ds:datastoreItem>
 </file>
</xml_diff>